<commit_message>
sprint 3 finishing touches
</commit_message>
<xml_diff>
--- a/project-files/mccue-nodebucket-tdd.docx
+++ b/project-files/mccue-nodebucket-tdd.docx
@@ -1,6 +1,6 @@
 
 <file path=word/document.xml><?xml version="1.0" encoding="utf-8"?>
-<w:document xmlns:wpc="http://schemas.microsoft.com/office/word/2010/wordprocessingCanvas" xmlns:cx="http://schemas.microsoft.com/office/drawing/2014/chartex" xmlns:cx1="http://schemas.microsoft.com/office/drawing/2015/9/8/chartex" xmlns:cx2="http://schemas.microsoft.com/office/drawing/2015/10/21/chartex" xmlns:cx3="http://schemas.microsoft.com/office/drawing/2016/5/9/chartex" xmlns:cx4="http://schemas.microsoft.com/office/drawing/2016/5/10/chartex" xmlns:cx5="http://schemas.microsoft.com/office/drawing/2016/5/11/chartex" xmlns:cx6="http://schemas.microsoft.com/office/drawing/2016/5/12/chartex" xmlns:cx7="http://schemas.microsoft.com/office/drawing/2016/5/13/chartex" xmlns:cx8="http://schemas.microsoft.com/office/drawing/2016/5/14/chartex" xmlns:mc="http://schemas.openxmlformats.org/markup-compatibility/2006" xmlns:aink="http://schemas.microsoft.com/office/drawing/2016/ink" xmlns:am3d="http://schemas.microsoft.com/office/drawing/2017/model3d" xmlns:o="urn:schemas-microsoft-com:office:office" xmlns:oel="http://schemas.microsoft.com/office/2019/extlst" xmlns:r="http://schemas.openxmlformats.org/officeDocument/2006/relationships" xmlns:m="http://schemas.openxmlformats.org/officeDocument/2006/math" xmlns:v="urn:schemas-microsoft-com:vml" xmlns:wp14="http://schemas.microsoft.com/office/word/2010/wordprocessingDrawing" xmlns:wp="http://schemas.openxmlformats.org/drawingml/2006/wordprocessingDrawing" xmlns:w10="urn:schemas-microsoft-com:office:word" xmlns:w="http://schemas.openxmlformats.org/wordprocessingml/2006/main" xmlns:w14="http://schemas.microsoft.com/office/word/2010/wordml" xmlns:w15="http://schemas.microsoft.com/office/word/2012/wordml" xmlns:w16cex="http://schemas.microsoft.com/office/word/2018/wordml/cex" xmlns:w16cid="http://schemas.microsoft.com/office/word/2016/wordml/cid" xmlns:w16="http://schemas.microsoft.com/office/word/2018/wordml" xmlns:w16sdtdh="http://schemas.microsoft.com/office/word/2020/wordml/sdtdatahash" xmlns:w16se="http://schemas.microsoft.com/office/word/2015/wordml/symex" xmlns:wpg="http://schemas.microsoft.com/office/word/2010/wordprocessingGroup" xmlns:wpi="http://schemas.microsoft.com/office/word/2010/wordprocessingInk" xmlns:wne="http://schemas.microsoft.com/office/word/2006/wordml" xmlns:wps="http://schemas.microsoft.com/office/word/2010/wordprocessingShape" mc:Ignorable="w14 w15 w16se w16cid w16 w16cex w16sdtdh wp14">
+<w:document xmlns:wpc="http://schemas.microsoft.com/office/word/2010/wordprocessingCanvas" xmlns:cx="http://schemas.microsoft.com/office/drawing/2014/chartex" xmlns:cx1="http://schemas.microsoft.com/office/drawing/2015/9/8/chartex" xmlns:cx2="http://schemas.microsoft.com/office/drawing/2015/10/21/chartex" xmlns:cx3="http://schemas.microsoft.com/office/drawing/2016/5/9/chartex" xmlns:cx4="http://schemas.microsoft.com/office/drawing/2016/5/10/chartex" xmlns:cx5="http://schemas.microsoft.com/office/drawing/2016/5/11/chartex" xmlns:cx6="http://schemas.microsoft.com/office/drawing/2016/5/12/chartex" xmlns:cx7="http://schemas.microsoft.com/office/drawing/2016/5/13/chartex" xmlns:cx8="http://schemas.microsoft.com/office/drawing/2016/5/14/chartex" xmlns:mc="http://schemas.openxmlformats.org/markup-compatibility/2006" xmlns:aink="http://schemas.microsoft.com/office/drawing/2016/ink" xmlns:am3d="http://schemas.microsoft.com/office/drawing/2017/model3d" xmlns:o="urn:schemas-microsoft-com:office:office" xmlns:oel="http://schemas.microsoft.com/office/2019/extlst" xmlns:r="http://schemas.openxmlformats.org/officeDocument/2006/relationships" xmlns:m="http://schemas.openxmlformats.org/officeDocument/2006/math" xmlns:v="urn:schemas-microsoft-com:vml" xmlns:wp14="http://schemas.microsoft.com/office/word/2010/wordprocessingDrawing" xmlns:wp="http://schemas.openxmlformats.org/drawingml/2006/wordprocessingDrawing" xmlns:w10="urn:schemas-microsoft-com:office:word" xmlns:w="http://schemas.openxmlformats.org/wordprocessingml/2006/main" xmlns:w14="http://schemas.microsoft.com/office/word/2010/wordml" xmlns:w15="http://schemas.microsoft.com/office/word/2012/wordml" xmlns:w16cex="http://schemas.microsoft.com/office/word/2018/wordml/cex" xmlns:w16cid="http://schemas.microsoft.com/office/word/2016/wordml/cid" xmlns:w16="http://schemas.microsoft.com/office/word/2018/wordml" xmlns:w16du="http://schemas.microsoft.com/office/word/2023/wordml/word16du" xmlns:w16sdtdh="http://schemas.microsoft.com/office/word/2020/wordml/sdtdatahash" xmlns:w16se="http://schemas.microsoft.com/office/word/2015/wordml/symex" xmlns:wpg="http://schemas.microsoft.com/office/word/2010/wordprocessingGroup" xmlns:wpi="http://schemas.microsoft.com/office/word/2010/wordprocessingInk" xmlns:wne="http://schemas.microsoft.com/office/word/2006/wordml" xmlns:wps="http://schemas.microsoft.com/office/word/2010/wordprocessingShape" mc:Ignorable="w14 w15 w16se w16cid w16 w16cex w16sdtdh wp14">
   <w:body>
     <w:p>
       <w:pPr>
@@ -193,7 +193,7 @@
                 <w:color w:val="auto"/>
                 <w:sz w:val="24"/>
               </w:rPr>
-              <w:t>4/3/2023 11:55 PM</w:t>
+              <w:t>4/8/2023 1:27 PM</w:t>
             </w:r>
             <w:r>
               <w:rPr>
@@ -760,7 +760,25 @@
                 <w:color w:val="auto"/>
                 <w:sz w:val="24"/>
               </w:rPr>
-              <w:t>04/02/2023</w:t>
+              <w:t>04/0</w:t>
+            </w:r>
+            <w:r>
+              <w:rPr>
+                <w:rFonts w:ascii="Times New Roman" w:hAnsi="Times New Roman"/>
+                <w:b w:val="0"/>
+                <w:color w:val="auto"/>
+                <w:sz w:val="24"/>
+              </w:rPr>
+              <w:t>8</w:t>
+            </w:r>
+            <w:r>
+              <w:rPr>
+                <w:rFonts w:ascii="Times New Roman" w:hAnsi="Times New Roman"/>
+                <w:b w:val="0"/>
+                <w:color w:val="auto"/>
+                <w:sz w:val="24"/>
+              </w:rPr>
+              <w:t>/2023</w:t>
             </w:r>
           </w:p>
         </w:tc>
@@ -2153,7 +2171,7 @@
                 <w:noProof/>
                 <w:webHidden/>
               </w:rPr>
-              <w:t>20</w:t>
+              <w:t>23</w:t>
             </w:r>
           </w:hyperlink>
         </w:p>
@@ -2190,7 +2208,7 @@
                 <w:noProof/>
                 <w:webHidden/>
               </w:rPr>
-              <w:t>28</w:t>
+              <w:t>31</w:t>
             </w:r>
           </w:hyperlink>
         </w:p>
@@ -10420,6 +10438,3994 @@
       </w:pPr>
     </w:p>
     <w:p>
+      <w:bookmarkStart w:id="31" w:name="_Toc32226136"/>
+      <w:r>
+        <w:br w:type="page"/>
+      </w:r>
+    </w:p>
+    <w:p/>
+    <w:tbl>
+      <w:tblPr>
+        <w:tblStyle w:val="TableGrid"/>
+        <w:tblW w:w="9473" w:type="dxa"/>
+        <w:tblInd w:w="-5" w:type="dxa"/>
+        <w:tblLayout w:type="fixed"/>
+        <w:tblLook w:val="04A0" w:firstRow="1" w:lastRow="0" w:firstColumn="1" w:lastColumn="0" w:noHBand="0" w:noVBand="1"/>
+      </w:tblPr>
+      <w:tblGrid>
+        <w:gridCol w:w="675"/>
+        <w:gridCol w:w="1688"/>
+        <w:gridCol w:w="1710"/>
+        <w:gridCol w:w="1800"/>
+        <w:gridCol w:w="1350"/>
+        <w:gridCol w:w="2250"/>
+      </w:tblGrid>
+      <w:tr>
+        <w:tc>
+          <w:tcPr>
+            <w:tcW w:w="675" w:type="dxa"/>
+          </w:tcPr>
+          <w:p>
+            <w:pPr>
+              <w:rPr>
+                <w:b/>
+              </w:rPr>
+            </w:pPr>
+            <w:r>
+              <w:rPr>
+                <w:b/>
+              </w:rPr>
+              <w:t>Step</w:t>
+            </w:r>
+          </w:p>
+        </w:tc>
+        <w:tc>
+          <w:tcPr>
+            <w:tcW w:w="1688" w:type="dxa"/>
+          </w:tcPr>
+          <w:p>
+            <w:pPr>
+              <w:rPr>
+                <w:b/>
+              </w:rPr>
+            </w:pPr>
+            <w:r>
+              <w:rPr>
+                <w:b/>
+              </w:rPr>
+              <w:t>Test Steps</w:t>
+            </w:r>
+          </w:p>
+        </w:tc>
+        <w:tc>
+          <w:tcPr>
+            <w:tcW w:w="1710" w:type="dxa"/>
+          </w:tcPr>
+          <w:p>
+            <w:pPr>
+              <w:rPr>
+                <w:b/>
+              </w:rPr>
+            </w:pPr>
+            <w:r>
+              <w:rPr>
+                <w:b/>
+              </w:rPr>
+              <w:t xml:space="preserve">Expected </w:t>
+            </w:r>
+          </w:p>
+        </w:tc>
+        <w:tc>
+          <w:tcPr>
+            <w:tcW w:w="1800" w:type="dxa"/>
+          </w:tcPr>
+          <w:p>
+            <w:pPr>
+              <w:rPr>
+                <w:b/>
+              </w:rPr>
+            </w:pPr>
+            <w:r>
+              <w:rPr>
+                <w:b/>
+              </w:rPr>
+              <w:t>Actual Results</w:t>
+            </w:r>
+          </w:p>
+        </w:tc>
+        <w:tc>
+          <w:tcPr>
+            <w:tcW w:w="1350" w:type="dxa"/>
+          </w:tcPr>
+          <w:p>
+            <w:pPr>
+              <w:rPr>
+                <w:b/>
+              </w:rPr>
+            </w:pPr>
+            <w:r>
+              <w:rPr>
+                <w:b/>
+              </w:rPr>
+              <w:t>(Pass/Fail)</w:t>
+            </w:r>
+          </w:p>
+        </w:tc>
+        <w:tc>
+          <w:tcPr>
+            <w:tcW w:w="2250" w:type="dxa"/>
+          </w:tcPr>
+          <w:p>
+            <w:pPr>
+              <w:rPr>
+                <w:b/>
+              </w:rPr>
+            </w:pPr>
+            <w:r>
+              <w:rPr>
+                <w:b/>
+              </w:rPr>
+              <w:t>Notes</w:t>
+            </w:r>
+          </w:p>
+        </w:tc>
+      </w:tr>
+      <w:tr>
+        <w:tc>
+          <w:tcPr>
+            <w:tcW w:w="675" w:type="dxa"/>
+          </w:tcPr>
+          <w:p>
+            <w:pPr>
+              <w:rPr>
+                <w:sz w:val="18"/>
+                <w:szCs w:val="18"/>
+              </w:rPr>
+            </w:pPr>
+            <w:r>
+              <w:rPr>
+                <w:sz w:val="18"/>
+                <w:szCs w:val="18"/>
+              </w:rPr>
+              <w:t>1</w:t>
+            </w:r>
+          </w:p>
+        </w:tc>
+        <w:tc>
+          <w:tcPr>
+            <w:tcW w:w="1688" w:type="dxa"/>
+          </w:tcPr>
+          <w:p>
+            <w:pPr>
+              <w:rPr>
+                <w:sz w:val="18"/>
+                <w:szCs w:val="18"/>
+              </w:rPr>
+            </w:pPr>
+            <w:r>
+              <w:rPr>
+                <w:sz w:val="18"/>
+                <w:szCs w:val="18"/>
+              </w:rPr>
+              <w:t xml:space="preserve">Navigate to </w:t>
+            </w:r>
+            <w:r>
+              <w:rPr>
+                <w:sz w:val="18"/>
+                <w:szCs w:val="18"/>
+              </w:rPr>
+              <w:t>http://localhost:3000</w:t>
+            </w:r>
+          </w:p>
+        </w:tc>
+        <w:tc>
+          <w:tcPr>
+            <w:tcW w:w="1710" w:type="dxa"/>
+          </w:tcPr>
+          <w:p>
+            <w:pPr>
+              <w:rPr>
+                <w:sz w:val="18"/>
+                <w:szCs w:val="18"/>
+              </w:rPr>
+            </w:pPr>
+            <w:r>
+              <w:rPr>
+                <w:sz w:val="18"/>
+                <w:szCs w:val="18"/>
+              </w:rPr>
+              <w:t>Log In Screen is displayed</w:t>
+            </w:r>
+          </w:p>
+        </w:tc>
+        <w:tc>
+          <w:tcPr>
+            <w:tcW w:w="1800" w:type="dxa"/>
+          </w:tcPr>
+          <w:p>
+            <w:pPr>
+              <w:rPr>
+                <w:sz w:val="18"/>
+                <w:szCs w:val="18"/>
+              </w:rPr>
+            </w:pPr>
+          </w:p>
+        </w:tc>
+        <w:tc>
+          <w:tcPr>
+            <w:tcW w:w="1350" w:type="dxa"/>
+          </w:tcPr>
+          <w:p>
+            <w:pPr>
+              <w:rPr>
+                <w:sz w:val="18"/>
+                <w:szCs w:val="18"/>
+              </w:rPr>
+            </w:pPr>
+          </w:p>
+        </w:tc>
+        <w:tc>
+          <w:tcPr>
+            <w:tcW w:w="2250" w:type="dxa"/>
+          </w:tcPr>
+          <w:p>
+            <w:pPr>
+              <w:rPr>
+                <w:sz w:val="18"/>
+                <w:szCs w:val="18"/>
+              </w:rPr>
+            </w:pPr>
+          </w:p>
+        </w:tc>
+      </w:tr>
+      <w:tr>
+        <w:tc>
+          <w:tcPr>
+            <w:tcW w:w="675" w:type="dxa"/>
+          </w:tcPr>
+          <w:p>
+            <w:pPr>
+              <w:rPr>
+                <w:sz w:val="18"/>
+                <w:szCs w:val="18"/>
+              </w:rPr>
+            </w:pPr>
+            <w:r>
+              <w:rPr>
+                <w:sz w:val="18"/>
+                <w:szCs w:val="18"/>
+              </w:rPr>
+              <w:t>2</w:t>
+            </w:r>
+          </w:p>
+        </w:tc>
+        <w:tc>
+          <w:tcPr>
+            <w:tcW w:w="1688" w:type="dxa"/>
+          </w:tcPr>
+          <w:p>
+            <w:pPr>
+              <w:rPr>
+                <w:sz w:val="18"/>
+                <w:szCs w:val="18"/>
+              </w:rPr>
+            </w:pPr>
+            <w:r>
+              <w:rPr>
+                <w:sz w:val="18"/>
+                <w:szCs w:val="18"/>
+              </w:rPr>
+              <w:t xml:space="preserve">Enter a known valid </w:t>
+            </w:r>
+            <w:proofErr w:type="spellStart"/>
+            <w:r>
+              <w:rPr>
+                <w:sz w:val="18"/>
+                <w:szCs w:val="18"/>
+              </w:rPr>
+              <w:t>empId</w:t>
+            </w:r>
+            <w:proofErr w:type="spellEnd"/>
+            <w:r>
+              <w:rPr>
+                <w:sz w:val="18"/>
+                <w:szCs w:val="18"/>
+              </w:rPr>
+              <w:t>: “1007”</w:t>
+            </w:r>
+          </w:p>
+        </w:tc>
+        <w:tc>
+          <w:tcPr>
+            <w:tcW w:w="1710" w:type="dxa"/>
+          </w:tcPr>
+          <w:p>
+            <w:pPr>
+              <w:rPr>
+                <w:sz w:val="18"/>
+                <w:szCs w:val="18"/>
+              </w:rPr>
+            </w:pPr>
+            <w:r>
+              <w:rPr>
+                <w:sz w:val="18"/>
+                <w:szCs w:val="18"/>
+              </w:rPr>
+              <w:t>User Enters “1007”</w:t>
+            </w:r>
+          </w:p>
+        </w:tc>
+        <w:tc>
+          <w:tcPr>
+            <w:tcW w:w="1800" w:type="dxa"/>
+          </w:tcPr>
+          <w:p>
+            <w:pPr>
+              <w:rPr>
+                <w:sz w:val="18"/>
+                <w:szCs w:val="18"/>
+              </w:rPr>
+            </w:pPr>
+          </w:p>
+        </w:tc>
+        <w:tc>
+          <w:tcPr>
+            <w:tcW w:w="1350" w:type="dxa"/>
+          </w:tcPr>
+          <w:p>
+            <w:pPr>
+              <w:rPr>
+                <w:sz w:val="18"/>
+                <w:szCs w:val="18"/>
+              </w:rPr>
+            </w:pPr>
+          </w:p>
+        </w:tc>
+        <w:tc>
+          <w:tcPr>
+            <w:tcW w:w="2250" w:type="dxa"/>
+          </w:tcPr>
+          <w:p>
+            <w:pPr>
+              <w:rPr>
+                <w:sz w:val="18"/>
+                <w:szCs w:val="18"/>
+              </w:rPr>
+            </w:pPr>
+          </w:p>
+        </w:tc>
+      </w:tr>
+      <w:tr>
+        <w:tc>
+          <w:tcPr>
+            <w:tcW w:w="675" w:type="dxa"/>
+          </w:tcPr>
+          <w:p>
+            <w:pPr>
+              <w:rPr>
+                <w:sz w:val="18"/>
+                <w:szCs w:val="18"/>
+              </w:rPr>
+            </w:pPr>
+            <w:r>
+              <w:rPr>
+                <w:sz w:val="18"/>
+                <w:szCs w:val="18"/>
+              </w:rPr>
+              <w:t>3</w:t>
+            </w:r>
+          </w:p>
+        </w:tc>
+        <w:tc>
+          <w:tcPr>
+            <w:tcW w:w="1688" w:type="dxa"/>
+          </w:tcPr>
+          <w:p>
+            <w:pPr>
+              <w:rPr>
+                <w:sz w:val="18"/>
+                <w:szCs w:val="18"/>
+              </w:rPr>
+            </w:pPr>
+            <w:r>
+              <w:rPr>
+                <w:sz w:val="18"/>
+                <w:szCs w:val="18"/>
+              </w:rPr>
+              <w:t>Hit the “Log In” button</w:t>
+            </w:r>
+          </w:p>
+        </w:tc>
+        <w:tc>
+          <w:tcPr>
+            <w:tcW w:w="1710" w:type="dxa"/>
+          </w:tcPr>
+          <w:p>
+            <w:pPr>
+              <w:rPr>
+                <w:sz w:val="18"/>
+                <w:szCs w:val="18"/>
+              </w:rPr>
+            </w:pPr>
+            <w:r>
+              <w:rPr>
+                <w:sz w:val="18"/>
+                <w:szCs w:val="18"/>
+              </w:rPr>
+              <w:t>User is logged in</w:t>
+            </w:r>
+          </w:p>
+        </w:tc>
+        <w:tc>
+          <w:tcPr>
+            <w:tcW w:w="1800" w:type="dxa"/>
+          </w:tcPr>
+          <w:p>
+            <w:pPr>
+              <w:rPr>
+                <w:sz w:val="18"/>
+                <w:szCs w:val="18"/>
+              </w:rPr>
+            </w:pPr>
+          </w:p>
+        </w:tc>
+        <w:tc>
+          <w:tcPr>
+            <w:tcW w:w="1350" w:type="dxa"/>
+          </w:tcPr>
+          <w:p>
+            <w:pPr>
+              <w:rPr>
+                <w:sz w:val="18"/>
+                <w:szCs w:val="18"/>
+              </w:rPr>
+            </w:pPr>
+          </w:p>
+        </w:tc>
+        <w:tc>
+          <w:tcPr>
+            <w:tcW w:w="2250" w:type="dxa"/>
+          </w:tcPr>
+          <w:p>
+            <w:pPr>
+              <w:rPr>
+                <w:sz w:val="18"/>
+                <w:szCs w:val="18"/>
+              </w:rPr>
+            </w:pPr>
+          </w:p>
+        </w:tc>
+      </w:tr>
+      <w:tr>
+        <w:tc>
+          <w:tcPr>
+            <w:tcW w:w="675" w:type="dxa"/>
+          </w:tcPr>
+          <w:p>
+            <w:pPr>
+              <w:rPr>
+                <w:sz w:val="18"/>
+                <w:szCs w:val="18"/>
+              </w:rPr>
+            </w:pPr>
+            <w:r>
+              <w:rPr>
+                <w:sz w:val="18"/>
+                <w:szCs w:val="18"/>
+              </w:rPr>
+              <w:t>4</w:t>
+            </w:r>
+          </w:p>
+        </w:tc>
+        <w:tc>
+          <w:tcPr>
+            <w:tcW w:w="1688" w:type="dxa"/>
+          </w:tcPr>
+          <w:p>
+            <w:pPr>
+              <w:rPr>
+                <w:sz w:val="18"/>
+                <w:szCs w:val="18"/>
+              </w:rPr>
+            </w:pPr>
+            <w:r>
+              <w:rPr>
+                <w:sz w:val="18"/>
+                <w:szCs w:val="18"/>
+              </w:rPr>
+              <w:t>View the Nodebucket page</w:t>
+            </w:r>
+          </w:p>
+        </w:tc>
+        <w:tc>
+          <w:tcPr>
+            <w:tcW w:w="1710" w:type="dxa"/>
+          </w:tcPr>
+          <w:p>
+            <w:pPr>
+              <w:rPr>
+                <w:sz w:val="18"/>
+                <w:szCs w:val="18"/>
+              </w:rPr>
+            </w:pPr>
+            <w:r>
+              <w:rPr>
+                <w:sz w:val="18"/>
+                <w:szCs w:val="18"/>
+              </w:rPr>
+              <w:t>Home Page is displayed</w:t>
+            </w:r>
+          </w:p>
+        </w:tc>
+        <w:tc>
+          <w:tcPr>
+            <w:tcW w:w="1800" w:type="dxa"/>
+          </w:tcPr>
+          <w:p>
+            <w:pPr>
+              <w:rPr>
+                <w:sz w:val="18"/>
+                <w:szCs w:val="18"/>
+              </w:rPr>
+            </w:pPr>
+          </w:p>
+        </w:tc>
+        <w:tc>
+          <w:tcPr>
+            <w:tcW w:w="1350" w:type="dxa"/>
+          </w:tcPr>
+          <w:p>
+            <w:pPr>
+              <w:rPr>
+                <w:sz w:val="18"/>
+                <w:szCs w:val="18"/>
+              </w:rPr>
+            </w:pPr>
+          </w:p>
+        </w:tc>
+        <w:tc>
+          <w:tcPr>
+            <w:tcW w:w="2250" w:type="dxa"/>
+          </w:tcPr>
+          <w:p>
+            <w:pPr>
+              <w:rPr>
+                <w:sz w:val="18"/>
+                <w:szCs w:val="18"/>
+              </w:rPr>
+            </w:pPr>
+          </w:p>
+        </w:tc>
+      </w:tr>
+      <w:tr>
+        <w:tc>
+          <w:tcPr>
+            <w:tcW w:w="675" w:type="dxa"/>
+          </w:tcPr>
+          <w:p>
+            <w:pPr>
+              <w:rPr>
+                <w:sz w:val="18"/>
+                <w:szCs w:val="18"/>
+              </w:rPr>
+            </w:pPr>
+            <w:r>
+              <w:rPr>
+                <w:sz w:val="18"/>
+                <w:szCs w:val="18"/>
+              </w:rPr>
+              <w:t>5</w:t>
+            </w:r>
+          </w:p>
+        </w:tc>
+        <w:tc>
+          <w:tcPr>
+            <w:tcW w:w="1688" w:type="dxa"/>
+          </w:tcPr>
+          <w:p>
+            <w:pPr>
+              <w:rPr>
+                <w:sz w:val="18"/>
+                <w:szCs w:val="18"/>
+              </w:rPr>
+            </w:pPr>
+            <w:r>
+              <w:rPr>
+                <w:sz w:val="18"/>
+                <w:szCs w:val="18"/>
+              </w:rPr>
+              <w:t>Click in the task input field and input any task item between 3 and 35 characters</w:t>
+            </w:r>
+          </w:p>
+        </w:tc>
+        <w:tc>
+          <w:tcPr>
+            <w:tcW w:w="1710" w:type="dxa"/>
+          </w:tcPr>
+          <w:p>
+            <w:pPr>
+              <w:rPr>
+                <w:sz w:val="18"/>
+                <w:szCs w:val="18"/>
+              </w:rPr>
+            </w:pPr>
+            <w:r>
+              <w:rPr>
+                <w:sz w:val="18"/>
+                <w:szCs w:val="18"/>
+              </w:rPr>
+              <w:t>Task Item Input</w:t>
+            </w:r>
+          </w:p>
+        </w:tc>
+        <w:tc>
+          <w:tcPr>
+            <w:tcW w:w="1800" w:type="dxa"/>
+          </w:tcPr>
+          <w:p>
+            <w:pPr>
+              <w:rPr>
+                <w:sz w:val="18"/>
+                <w:szCs w:val="18"/>
+              </w:rPr>
+            </w:pPr>
+          </w:p>
+        </w:tc>
+        <w:tc>
+          <w:tcPr>
+            <w:tcW w:w="1350" w:type="dxa"/>
+          </w:tcPr>
+          <w:p>
+            <w:pPr>
+              <w:rPr>
+                <w:sz w:val="18"/>
+                <w:szCs w:val="18"/>
+              </w:rPr>
+            </w:pPr>
+          </w:p>
+        </w:tc>
+        <w:tc>
+          <w:tcPr>
+            <w:tcW w:w="2250" w:type="dxa"/>
+          </w:tcPr>
+          <w:p>
+            <w:pPr>
+              <w:rPr>
+                <w:sz w:val="18"/>
+                <w:szCs w:val="18"/>
+              </w:rPr>
+            </w:pPr>
+          </w:p>
+        </w:tc>
+      </w:tr>
+      <w:tr>
+        <w:tc>
+          <w:tcPr>
+            <w:tcW w:w="675" w:type="dxa"/>
+          </w:tcPr>
+          <w:p>
+            <w:pPr>
+              <w:rPr>
+                <w:sz w:val="18"/>
+                <w:szCs w:val="18"/>
+              </w:rPr>
+            </w:pPr>
+            <w:r>
+              <w:rPr>
+                <w:sz w:val="18"/>
+                <w:szCs w:val="18"/>
+              </w:rPr>
+              <w:t>6</w:t>
+            </w:r>
+          </w:p>
+        </w:tc>
+        <w:tc>
+          <w:tcPr>
+            <w:tcW w:w="1688" w:type="dxa"/>
+          </w:tcPr>
+          <w:p>
+            <w:pPr>
+              <w:rPr>
+                <w:sz w:val="18"/>
+                <w:szCs w:val="18"/>
+              </w:rPr>
+            </w:pPr>
+            <w:r>
+              <w:rPr>
+                <w:sz w:val="18"/>
+                <w:szCs w:val="18"/>
+              </w:rPr>
+              <w:t>Hit Enter or the submit button to the right</w:t>
+            </w:r>
+          </w:p>
+        </w:tc>
+        <w:tc>
+          <w:tcPr>
+            <w:tcW w:w="1710" w:type="dxa"/>
+          </w:tcPr>
+          <w:p>
+            <w:pPr>
+              <w:rPr>
+                <w:sz w:val="18"/>
+                <w:szCs w:val="18"/>
+              </w:rPr>
+            </w:pPr>
+            <w:r>
+              <w:rPr>
+                <w:sz w:val="18"/>
+                <w:szCs w:val="18"/>
+              </w:rPr>
+              <w:t xml:space="preserve">Success message is </w:t>
+            </w:r>
+            <w:proofErr w:type="gramStart"/>
+            <w:r>
+              <w:rPr>
+                <w:sz w:val="18"/>
+                <w:szCs w:val="18"/>
+              </w:rPr>
+              <w:t>generated</w:t>
+            </w:r>
+            <w:proofErr w:type="gramEnd"/>
+            <w:r>
+              <w:rPr>
+                <w:sz w:val="18"/>
+                <w:szCs w:val="18"/>
+              </w:rPr>
+              <w:t xml:space="preserve"> and task item is added to the </w:t>
+            </w:r>
+            <w:proofErr w:type="spellStart"/>
+            <w:r>
+              <w:rPr>
+                <w:sz w:val="18"/>
+                <w:szCs w:val="18"/>
+              </w:rPr>
+              <w:t>ToDo</w:t>
+            </w:r>
+            <w:proofErr w:type="spellEnd"/>
+            <w:r>
+              <w:rPr>
+                <w:sz w:val="18"/>
+                <w:szCs w:val="18"/>
+              </w:rPr>
+              <w:t xml:space="preserve"> column</w:t>
+            </w:r>
+          </w:p>
+        </w:tc>
+        <w:tc>
+          <w:tcPr>
+            <w:tcW w:w="1800" w:type="dxa"/>
+          </w:tcPr>
+          <w:p>
+            <w:pPr>
+              <w:rPr>
+                <w:sz w:val="18"/>
+                <w:szCs w:val="18"/>
+              </w:rPr>
+            </w:pPr>
+          </w:p>
+        </w:tc>
+        <w:tc>
+          <w:tcPr>
+            <w:tcW w:w="1350" w:type="dxa"/>
+          </w:tcPr>
+          <w:p>
+            <w:pPr>
+              <w:rPr>
+                <w:sz w:val="18"/>
+                <w:szCs w:val="18"/>
+              </w:rPr>
+            </w:pPr>
+          </w:p>
+        </w:tc>
+        <w:tc>
+          <w:tcPr>
+            <w:tcW w:w="2250" w:type="dxa"/>
+          </w:tcPr>
+          <w:p>
+            <w:pPr>
+              <w:rPr>
+                <w:sz w:val="18"/>
+                <w:szCs w:val="18"/>
+              </w:rPr>
+            </w:pPr>
+          </w:p>
+        </w:tc>
+      </w:tr>
+      <w:tr>
+        <w:tc>
+          <w:tcPr>
+            <w:tcW w:w="675" w:type="dxa"/>
+          </w:tcPr>
+          <w:p>
+            <w:pPr>
+              <w:rPr>
+                <w:sz w:val="18"/>
+                <w:szCs w:val="18"/>
+              </w:rPr>
+            </w:pPr>
+            <w:r>
+              <w:rPr>
+                <w:sz w:val="18"/>
+                <w:szCs w:val="18"/>
+              </w:rPr>
+              <w:t>7</w:t>
+            </w:r>
+          </w:p>
+        </w:tc>
+        <w:tc>
+          <w:tcPr>
+            <w:tcW w:w="1688" w:type="dxa"/>
+          </w:tcPr>
+          <w:p>
+            <w:pPr>
+              <w:rPr>
+                <w:sz w:val="18"/>
+                <w:szCs w:val="18"/>
+              </w:rPr>
+            </w:pPr>
+            <w:r>
+              <w:rPr>
+                <w:sz w:val="18"/>
+                <w:szCs w:val="18"/>
+              </w:rPr>
+              <w:t xml:space="preserve">View </w:t>
+            </w:r>
+            <w:proofErr w:type="spellStart"/>
+            <w:r>
+              <w:rPr>
+                <w:sz w:val="18"/>
+                <w:szCs w:val="18"/>
+              </w:rPr>
+              <w:t>ToDo</w:t>
+            </w:r>
+            <w:proofErr w:type="spellEnd"/>
+            <w:r>
+              <w:rPr>
+                <w:sz w:val="18"/>
+                <w:szCs w:val="18"/>
+              </w:rPr>
+              <w:t xml:space="preserve"> column to see new task</w:t>
+            </w:r>
+          </w:p>
+        </w:tc>
+        <w:tc>
+          <w:tcPr>
+            <w:tcW w:w="1710" w:type="dxa"/>
+          </w:tcPr>
+          <w:p>
+            <w:pPr>
+              <w:rPr>
+                <w:sz w:val="18"/>
+                <w:szCs w:val="18"/>
+              </w:rPr>
+            </w:pPr>
+            <w:r>
+              <w:rPr>
+                <w:sz w:val="18"/>
+                <w:szCs w:val="18"/>
+              </w:rPr>
+              <w:t xml:space="preserve">Task is displayed in the </w:t>
+            </w:r>
+            <w:proofErr w:type="spellStart"/>
+            <w:r>
+              <w:rPr>
+                <w:sz w:val="18"/>
+                <w:szCs w:val="18"/>
+              </w:rPr>
+              <w:t>ToDo</w:t>
+            </w:r>
+            <w:proofErr w:type="spellEnd"/>
+            <w:r>
+              <w:rPr>
+                <w:sz w:val="18"/>
+                <w:szCs w:val="18"/>
+              </w:rPr>
+              <w:t xml:space="preserve"> column</w:t>
+            </w:r>
+          </w:p>
+        </w:tc>
+        <w:tc>
+          <w:tcPr>
+            <w:tcW w:w="1800" w:type="dxa"/>
+          </w:tcPr>
+          <w:p>
+            <w:pPr>
+              <w:rPr>
+                <w:sz w:val="18"/>
+                <w:szCs w:val="18"/>
+              </w:rPr>
+            </w:pPr>
+          </w:p>
+        </w:tc>
+        <w:tc>
+          <w:tcPr>
+            <w:tcW w:w="1350" w:type="dxa"/>
+          </w:tcPr>
+          <w:p>
+            <w:pPr>
+              <w:rPr>
+                <w:sz w:val="18"/>
+                <w:szCs w:val="18"/>
+              </w:rPr>
+            </w:pPr>
+          </w:p>
+        </w:tc>
+        <w:tc>
+          <w:tcPr>
+            <w:tcW w:w="2250" w:type="dxa"/>
+          </w:tcPr>
+          <w:p>
+            <w:pPr>
+              <w:rPr>
+                <w:sz w:val="18"/>
+                <w:szCs w:val="18"/>
+              </w:rPr>
+            </w:pPr>
+          </w:p>
+        </w:tc>
+      </w:tr>
+      <w:tr>
+        <w:tc>
+          <w:tcPr>
+            <w:tcW w:w="675" w:type="dxa"/>
+          </w:tcPr>
+          <w:p>
+            <w:pPr>
+              <w:rPr>
+                <w:sz w:val="18"/>
+                <w:szCs w:val="18"/>
+              </w:rPr>
+            </w:pPr>
+            <w:r>
+              <w:rPr>
+                <w:sz w:val="18"/>
+                <w:szCs w:val="18"/>
+              </w:rPr>
+              <w:t>8</w:t>
+            </w:r>
+          </w:p>
+        </w:tc>
+        <w:tc>
+          <w:tcPr>
+            <w:tcW w:w="1688" w:type="dxa"/>
+          </w:tcPr>
+          <w:p>
+            <w:pPr>
+              <w:rPr>
+                <w:sz w:val="18"/>
+                <w:szCs w:val="18"/>
+              </w:rPr>
+            </w:pPr>
+            <w:r>
+              <w:rPr>
+                <w:sz w:val="18"/>
+                <w:szCs w:val="18"/>
+              </w:rPr>
+              <w:t xml:space="preserve">Drag and </w:t>
+            </w:r>
+            <w:proofErr w:type="gramStart"/>
+            <w:r>
+              <w:rPr>
+                <w:sz w:val="18"/>
+                <w:szCs w:val="18"/>
+              </w:rPr>
+              <w:t>Drop</w:t>
+            </w:r>
+            <w:proofErr w:type="gramEnd"/>
+            <w:r>
+              <w:rPr>
+                <w:sz w:val="18"/>
+                <w:szCs w:val="18"/>
+              </w:rPr>
+              <w:t xml:space="preserve"> the task item between the </w:t>
+            </w:r>
+            <w:proofErr w:type="spellStart"/>
+            <w:r>
+              <w:rPr>
+                <w:sz w:val="18"/>
+                <w:szCs w:val="18"/>
+              </w:rPr>
+              <w:t>todo</w:t>
+            </w:r>
+            <w:proofErr w:type="spellEnd"/>
+            <w:r>
+              <w:rPr>
+                <w:sz w:val="18"/>
+                <w:szCs w:val="18"/>
+              </w:rPr>
+              <w:t>, doing, and done columns</w:t>
+            </w:r>
+          </w:p>
+        </w:tc>
+        <w:tc>
+          <w:tcPr>
+            <w:tcW w:w="1710" w:type="dxa"/>
+          </w:tcPr>
+          <w:p>
+            <w:pPr>
+              <w:rPr>
+                <w:sz w:val="18"/>
+                <w:szCs w:val="18"/>
+              </w:rPr>
+            </w:pPr>
+            <w:r>
+              <w:rPr>
+                <w:sz w:val="18"/>
+                <w:szCs w:val="18"/>
+              </w:rPr>
+              <w:t>Task is moved between the three columns</w:t>
+            </w:r>
+          </w:p>
+        </w:tc>
+        <w:tc>
+          <w:tcPr>
+            <w:tcW w:w="1800" w:type="dxa"/>
+          </w:tcPr>
+          <w:p>
+            <w:pPr>
+              <w:rPr>
+                <w:sz w:val="18"/>
+                <w:szCs w:val="18"/>
+              </w:rPr>
+            </w:pPr>
+          </w:p>
+        </w:tc>
+        <w:tc>
+          <w:tcPr>
+            <w:tcW w:w="1350" w:type="dxa"/>
+          </w:tcPr>
+          <w:p>
+            <w:pPr>
+              <w:rPr>
+                <w:sz w:val="18"/>
+                <w:szCs w:val="18"/>
+              </w:rPr>
+            </w:pPr>
+          </w:p>
+        </w:tc>
+        <w:tc>
+          <w:tcPr>
+            <w:tcW w:w="2250" w:type="dxa"/>
+          </w:tcPr>
+          <w:p>
+            <w:pPr>
+              <w:rPr>
+                <w:sz w:val="18"/>
+                <w:szCs w:val="18"/>
+              </w:rPr>
+            </w:pPr>
+          </w:p>
+        </w:tc>
+      </w:tr>
+    </w:tbl>
+    <w:p>
+      <w:pPr>
+        <w:rPr>
+          <w:b/>
+          <w:sz w:val="40"/>
+          <w:szCs w:val="40"/>
+        </w:rPr>
+      </w:pPr>
+    </w:p>
+    <w:tbl>
+      <w:tblPr>
+        <w:tblStyle w:val="TableGrid"/>
+        <w:tblW w:w="9468" w:type="dxa"/>
+        <w:tblLook w:val="04A0" w:firstRow="1" w:lastRow="0" w:firstColumn="1" w:lastColumn="0" w:noHBand="0" w:noVBand="1"/>
+      </w:tblPr>
+      <w:tblGrid>
+        <w:gridCol w:w="9468"/>
+      </w:tblGrid>
+      <w:tr>
+        <w:tc>
+          <w:tcPr>
+            <w:tcW w:w="9468" w:type="dxa"/>
+          </w:tcPr>
+          <w:p>
+            <w:r>
+              <w:t xml:space="preserve">Comments: </w:t>
+            </w:r>
+            <w:r>
+              <w:t>This test case requires the user to run the “</w:t>
+            </w:r>
+            <w:proofErr w:type="spellStart"/>
+            <w:r>
+              <w:t>npm</w:t>
+            </w:r>
+            <w:proofErr w:type="spellEnd"/>
+            <w:r>
+              <w:t xml:space="preserve"> run dev” command in a terminal window to host the server. The user will navigate to “localhost:3000” and attempt to log in with a known valid </w:t>
+            </w:r>
+            <w:proofErr w:type="spellStart"/>
+            <w:r>
+              <w:t>empId</w:t>
+            </w:r>
+            <w:proofErr w:type="spellEnd"/>
+            <w:r>
+              <w:t xml:space="preserve"> “1007”. Once logged in, the user will have access to the home page.</w:t>
+            </w:r>
+            <w:r>
+              <w:t xml:space="preserve"> </w:t>
+            </w:r>
+            <w:r>
+              <w:t xml:space="preserve">On the home page, the user can create a new task item for the </w:t>
+            </w:r>
+            <w:proofErr w:type="spellStart"/>
+            <w:r>
+              <w:t>ToDo</w:t>
+            </w:r>
+            <w:proofErr w:type="spellEnd"/>
+            <w:r>
+              <w:t xml:space="preserve"> column. Once the task is added, the user can drag and drop the task between </w:t>
+            </w:r>
+            <w:proofErr w:type="spellStart"/>
+            <w:r>
+              <w:t>todo</w:t>
+            </w:r>
+            <w:proofErr w:type="spellEnd"/>
+            <w:r>
+              <w:t>, doing, and done columns.</w:t>
+            </w:r>
+          </w:p>
+          <w:p/>
+          <w:p/>
+        </w:tc>
+      </w:tr>
+    </w:tbl>
+    <w:p/>
+    <w:p>
+      <w:r>
+        <w:br w:type="page"/>
+      </w:r>
+    </w:p>
+    <w:tbl>
+      <w:tblPr>
+        <w:tblStyle w:val="TableGrid"/>
+        <w:tblW w:w="9473" w:type="dxa"/>
+        <w:tblInd w:w="-5" w:type="dxa"/>
+        <w:tblLayout w:type="fixed"/>
+        <w:tblLook w:val="04A0" w:firstRow="1" w:lastRow="0" w:firstColumn="1" w:lastColumn="0" w:noHBand="0" w:noVBand="1"/>
+      </w:tblPr>
+      <w:tblGrid>
+        <w:gridCol w:w="675"/>
+        <w:gridCol w:w="1688"/>
+        <w:gridCol w:w="1710"/>
+        <w:gridCol w:w="1800"/>
+        <w:gridCol w:w="1350"/>
+        <w:gridCol w:w="2250"/>
+      </w:tblGrid>
+      <w:tr>
+        <w:tc>
+          <w:tcPr>
+            <w:tcW w:w="675" w:type="dxa"/>
+          </w:tcPr>
+          <w:p>
+            <w:pPr>
+              <w:rPr>
+                <w:b/>
+              </w:rPr>
+            </w:pPr>
+            <w:r>
+              <w:rPr>
+                <w:b/>
+              </w:rPr>
+              <w:lastRenderedPageBreak/>
+              <w:t>Step</w:t>
+            </w:r>
+          </w:p>
+        </w:tc>
+        <w:tc>
+          <w:tcPr>
+            <w:tcW w:w="1688" w:type="dxa"/>
+          </w:tcPr>
+          <w:p>
+            <w:pPr>
+              <w:rPr>
+                <w:b/>
+              </w:rPr>
+            </w:pPr>
+            <w:r>
+              <w:rPr>
+                <w:b/>
+              </w:rPr>
+              <w:t>Test Steps</w:t>
+            </w:r>
+          </w:p>
+        </w:tc>
+        <w:tc>
+          <w:tcPr>
+            <w:tcW w:w="1710" w:type="dxa"/>
+          </w:tcPr>
+          <w:p>
+            <w:pPr>
+              <w:rPr>
+                <w:b/>
+              </w:rPr>
+            </w:pPr>
+            <w:r>
+              <w:rPr>
+                <w:b/>
+              </w:rPr>
+              <w:t xml:space="preserve">Expected </w:t>
+            </w:r>
+          </w:p>
+        </w:tc>
+        <w:tc>
+          <w:tcPr>
+            <w:tcW w:w="1800" w:type="dxa"/>
+          </w:tcPr>
+          <w:p>
+            <w:pPr>
+              <w:rPr>
+                <w:b/>
+              </w:rPr>
+            </w:pPr>
+            <w:r>
+              <w:rPr>
+                <w:b/>
+              </w:rPr>
+              <w:t>Actual Results</w:t>
+            </w:r>
+          </w:p>
+        </w:tc>
+        <w:tc>
+          <w:tcPr>
+            <w:tcW w:w="1350" w:type="dxa"/>
+          </w:tcPr>
+          <w:p>
+            <w:pPr>
+              <w:rPr>
+                <w:b/>
+              </w:rPr>
+            </w:pPr>
+            <w:r>
+              <w:rPr>
+                <w:b/>
+              </w:rPr>
+              <w:t>(Pass/Fail)</w:t>
+            </w:r>
+          </w:p>
+        </w:tc>
+        <w:tc>
+          <w:tcPr>
+            <w:tcW w:w="2250" w:type="dxa"/>
+          </w:tcPr>
+          <w:p>
+            <w:pPr>
+              <w:rPr>
+                <w:b/>
+              </w:rPr>
+            </w:pPr>
+            <w:r>
+              <w:rPr>
+                <w:b/>
+              </w:rPr>
+              <w:t>Notes</w:t>
+            </w:r>
+          </w:p>
+        </w:tc>
+      </w:tr>
+      <w:tr>
+        <w:tc>
+          <w:tcPr>
+            <w:tcW w:w="675" w:type="dxa"/>
+          </w:tcPr>
+          <w:p>
+            <w:pPr>
+              <w:rPr>
+                <w:sz w:val="18"/>
+                <w:szCs w:val="18"/>
+              </w:rPr>
+            </w:pPr>
+            <w:r>
+              <w:rPr>
+                <w:sz w:val="18"/>
+                <w:szCs w:val="18"/>
+              </w:rPr>
+              <w:t>1</w:t>
+            </w:r>
+          </w:p>
+        </w:tc>
+        <w:tc>
+          <w:tcPr>
+            <w:tcW w:w="1688" w:type="dxa"/>
+          </w:tcPr>
+          <w:p>
+            <w:pPr>
+              <w:rPr>
+                <w:sz w:val="18"/>
+                <w:szCs w:val="18"/>
+              </w:rPr>
+            </w:pPr>
+            <w:r>
+              <w:rPr>
+                <w:sz w:val="18"/>
+                <w:szCs w:val="18"/>
+              </w:rPr>
+              <w:t xml:space="preserve">Navigate to </w:t>
+            </w:r>
+            <w:r>
+              <w:rPr>
+                <w:sz w:val="18"/>
+                <w:szCs w:val="18"/>
+              </w:rPr>
+              <w:t>http://localhost:3000</w:t>
+            </w:r>
+          </w:p>
+        </w:tc>
+        <w:tc>
+          <w:tcPr>
+            <w:tcW w:w="1710" w:type="dxa"/>
+          </w:tcPr>
+          <w:p>
+            <w:pPr>
+              <w:rPr>
+                <w:sz w:val="18"/>
+                <w:szCs w:val="18"/>
+              </w:rPr>
+            </w:pPr>
+            <w:r>
+              <w:rPr>
+                <w:sz w:val="18"/>
+                <w:szCs w:val="18"/>
+              </w:rPr>
+              <w:t>Log In Screen is displayed</w:t>
+            </w:r>
+          </w:p>
+        </w:tc>
+        <w:tc>
+          <w:tcPr>
+            <w:tcW w:w="1800" w:type="dxa"/>
+          </w:tcPr>
+          <w:p>
+            <w:pPr>
+              <w:rPr>
+                <w:sz w:val="18"/>
+                <w:szCs w:val="18"/>
+              </w:rPr>
+            </w:pPr>
+          </w:p>
+        </w:tc>
+        <w:tc>
+          <w:tcPr>
+            <w:tcW w:w="1350" w:type="dxa"/>
+          </w:tcPr>
+          <w:p>
+            <w:pPr>
+              <w:rPr>
+                <w:sz w:val="18"/>
+                <w:szCs w:val="18"/>
+              </w:rPr>
+            </w:pPr>
+          </w:p>
+        </w:tc>
+        <w:tc>
+          <w:tcPr>
+            <w:tcW w:w="2250" w:type="dxa"/>
+          </w:tcPr>
+          <w:p>
+            <w:pPr>
+              <w:rPr>
+                <w:sz w:val="18"/>
+                <w:szCs w:val="18"/>
+              </w:rPr>
+            </w:pPr>
+          </w:p>
+        </w:tc>
+      </w:tr>
+      <w:tr>
+        <w:tc>
+          <w:tcPr>
+            <w:tcW w:w="675" w:type="dxa"/>
+          </w:tcPr>
+          <w:p>
+            <w:pPr>
+              <w:rPr>
+                <w:sz w:val="18"/>
+                <w:szCs w:val="18"/>
+              </w:rPr>
+            </w:pPr>
+            <w:r>
+              <w:rPr>
+                <w:sz w:val="18"/>
+                <w:szCs w:val="18"/>
+              </w:rPr>
+              <w:t>2</w:t>
+            </w:r>
+          </w:p>
+        </w:tc>
+        <w:tc>
+          <w:tcPr>
+            <w:tcW w:w="1688" w:type="dxa"/>
+          </w:tcPr>
+          <w:p>
+            <w:pPr>
+              <w:rPr>
+                <w:sz w:val="18"/>
+                <w:szCs w:val="18"/>
+              </w:rPr>
+            </w:pPr>
+            <w:r>
+              <w:rPr>
+                <w:sz w:val="18"/>
+                <w:szCs w:val="18"/>
+              </w:rPr>
+              <w:t xml:space="preserve">Enter a known valid </w:t>
+            </w:r>
+            <w:proofErr w:type="spellStart"/>
+            <w:r>
+              <w:rPr>
+                <w:sz w:val="18"/>
+                <w:szCs w:val="18"/>
+              </w:rPr>
+              <w:t>empId</w:t>
+            </w:r>
+            <w:proofErr w:type="spellEnd"/>
+            <w:r>
+              <w:rPr>
+                <w:sz w:val="18"/>
+                <w:szCs w:val="18"/>
+              </w:rPr>
+              <w:t>: “1007”</w:t>
+            </w:r>
+          </w:p>
+        </w:tc>
+        <w:tc>
+          <w:tcPr>
+            <w:tcW w:w="1710" w:type="dxa"/>
+          </w:tcPr>
+          <w:p>
+            <w:pPr>
+              <w:rPr>
+                <w:sz w:val="18"/>
+                <w:szCs w:val="18"/>
+              </w:rPr>
+            </w:pPr>
+            <w:r>
+              <w:rPr>
+                <w:sz w:val="18"/>
+                <w:szCs w:val="18"/>
+              </w:rPr>
+              <w:t>User Enters “1007”</w:t>
+            </w:r>
+          </w:p>
+        </w:tc>
+        <w:tc>
+          <w:tcPr>
+            <w:tcW w:w="1800" w:type="dxa"/>
+          </w:tcPr>
+          <w:p>
+            <w:pPr>
+              <w:rPr>
+                <w:sz w:val="18"/>
+                <w:szCs w:val="18"/>
+              </w:rPr>
+            </w:pPr>
+          </w:p>
+        </w:tc>
+        <w:tc>
+          <w:tcPr>
+            <w:tcW w:w="1350" w:type="dxa"/>
+          </w:tcPr>
+          <w:p>
+            <w:pPr>
+              <w:rPr>
+                <w:sz w:val="18"/>
+                <w:szCs w:val="18"/>
+              </w:rPr>
+            </w:pPr>
+          </w:p>
+        </w:tc>
+        <w:tc>
+          <w:tcPr>
+            <w:tcW w:w="2250" w:type="dxa"/>
+          </w:tcPr>
+          <w:p>
+            <w:pPr>
+              <w:rPr>
+                <w:sz w:val="18"/>
+                <w:szCs w:val="18"/>
+              </w:rPr>
+            </w:pPr>
+          </w:p>
+        </w:tc>
+      </w:tr>
+      <w:tr>
+        <w:tc>
+          <w:tcPr>
+            <w:tcW w:w="675" w:type="dxa"/>
+          </w:tcPr>
+          <w:p>
+            <w:pPr>
+              <w:rPr>
+                <w:sz w:val="18"/>
+                <w:szCs w:val="18"/>
+              </w:rPr>
+            </w:pPr>
+            <w:r>
+              <w:rPr>
+                <w:sz w:val="18"/>
+                <w:szCs w:val="18"/>
+              </w:rPr>
+              <w:t>3</w:t>
+            </w:r>
+          </w:p>
+        </w:tc>
+        <w:tc>
+          <w:tcPr>
+            <w:tcW w:w="1688" w:type="dxa"/>
+          </w:tcPr>
+          <w:p>
+            <w:pPr>
+              <w:rPr>
+                <w:sz w:val="18"/>
+                <w:szCs w:val="18"/>
+              </w:rPr>
+            </w:pPr>
+            <w:r>
+              <w:rPr>
+                <w:sz w:val="18"/>
+                <w:szCs w:val="18"/>
+              </w:rPr>
+              <w:t>Hit the “Log In” button</w:t>
+            </w:r>
+          </w:p>
+        </w:tc>
+        <w:tc>
+          <w:tcPr>
+            <w:tcW w:w="1710" w:type="dxa"/>
+          </w:tcPr>
+          <w:p>
+            <w:pPr>
+              <w:rPr>
+                <w:sz w:val="18"/>
+                <w:szCs w:val="18"/>
+              </w:rPr>
+            </w:pPr>
+            <w:r>
+              <w:rPr>
+                <w:sz w:val="18"/>
+                <w:szCs w:val="18"/>
+              </w:rPr>
+              <w:t>User is logged in</w:t>
+            </w:r>
+          </w:p>
+        </w:tc>
+        <w:tc>
+          <w:tcPr>
+            <w:tcW w:w="1800" w:type="dxa"/>
+          </w:tcPr>
+          <w:p>
+            <w:pPr>
+              <w:rPr>
+                <w:sz w:val="18"/>
+                <w:szCs w:val="18"/>
+              </w:rPr>
+            </w:pPr>
+          </w:p>
+        </w:tc>
+        <w:tc>
+          <w:tcPr>
+            <w:tcW w:w="1350" w:type="dxa"/>
+          </w:tcPr>
+          <w:p>
+            <w:pPr>
+              <w:rPr>
+                <w:sz w:val="18"/>
+                <w:szCs w:val="18"/>
+              </w:rPr>
+            </w:pPr>
+          </w:p>
+        </w:tc>
+        <w:tc>
+          <w:tcPr>
+            <w:tcW w:w="2250" w:type="dxa"/>
+          </w:tcPr>
+          <w:p>
+            <w:pPr>
+              <w:rPr>
+                <w:sz w:val="18"/>
+                <w:szCs w:val="18"/>
+              </w:rPr>
+            </w:pPr>
+          </w:p>
+        </w:tc>
+      </w:tr>
+      <w:tr>
+        <w:tc>
+          <w:tcPr>
+            <w:tcW w:w="675" w:type="dxa"/>
+          </w:tcPr>
+          <w:p>
+            <w:pPr>
+              <w:rPr>
+                <w:sz w:val="18"/>
+                <w:szCs w:val="18"/>
+              </w:rPr>
+            </w:pPr>
+            <w:r>
+              <w:rPr>
+                <w:sz w:val="18"/>
+                <w:szCs w:val="18"/>
+              </w:rPr>
+              <w:t>4</w:t>
+            </w:r>
+          </w:p>
+        </w:tc>
+        <w:tc>
+          <w:tcPr>
+            <w:tcW w:w="1688" w:type="dxa"/>
+          </w:tcPr>
+          <w:p>
+            <w:pPr>
+              <w:rPr>
+                <w:sz w:val="18"/>
+                <w:szCs w:val="18"/>
+              </w:rPr>
+            </w:pPr>
+            <w:r>
+              <w:rPr>
+                <w:sz w:val="18"/>
+                <w:szCs w:val="18"/>
+              </w:rPr>
+              <w:t>View the Nodebucket page</w:t>
+            </w:r>
+          </w:p>
+        </w:tc>
+        <w:tc>
+          <w:tcPr>
+            <w:tcW w:w="1710" w:type="dxa"/>
+          </w:tcPr>
+          <w:p>
+            <w:pPr>
+              <w:rPr>
+                <w:sz w:val="18"/>
+                <w:szCs w:val="18"/>
+              </w:rPr>
+            </w:pPr>
+            <w:r>
+              <w:rPr>
+                <w:sz w:val="18"/>
+                <w:szCs w:val="18"/>
+              </w:rPr>
+              <w:t>Home Page is displayed</w:t>
+            </w:r>
+          </w:p>
+        </w:tc>
+        <w:tc>
+          <w:tcPr>
+            <w:tcW w:w="1800" w:type="dxa"/>
+          </w:tcPr>
+          <w:p>
+            <w:pPr>
+              <w:rPr>
+                <w:sz w:val="18"/>
+                <w:szCs w:val="18"/>
+              </w:rPr>
+            </w:pPr>
+          </w:p>
+        </w:tc>
+        <w:tc>
+          <w:tcPr>
+            <w:tcW w:w="1350" w:type="dxa"/>
+          </w:tcPr>
+          <w:p>
+            <w:pPr>
+              <w:rPr>
+                <w:sz w:val="18"/>
+                <w:szCs w:val="18"/>
+              </w:rPr>
+            </w:pPr>
+          </w:p>
+        </w:tc>
+        <w:tc>
+          <w:tcPr>
+            <w:tcW w:w="2250" w:type="dxa"/>
+          </w:tcPr>
+          <w:p>
+            <w:pPr>
+              <w:rPr>
+                <w:sz w:val="18"/>
+                <w:szCs w:val="18"/>
+              </w:rPr>
+            </w:pPr>
+          </w:p>
+        </w:tc>
+      </w:tr>
+      <w:tr>
+        <w:tc>
+          <w:tcPr>
+            <w:tcW w:w="675" w:type="dxa"/>
+          </w:tcPr>
+          <w:p>
+            <w:pPr>
+              <w:rPr>
+                <w:sz w:val="18"/>
+                <w:szCs w:val="18"/>
+              </w:rPr>
+            </w:pPr>
+            <w:r>
+              <w:rPr>
+                <w:sz w:val="18"/>
+                <w:szCs w:val="18"/>
+              </w:rPr>
+              <w:t>5</w:t>
+            </w:r>
+          </w:p>
+        </w:tc>
+        <w:tc>
+          <w:tcPr>
+            <w:tcW w:w="1688" w:type="dxa"/>
+          </w:tcPr>
+          <w:p>
+            <w:pPr>
+              <w:rPr>
+                <w:sz w:val="18"/>
+                <w:szCs w:val="18"/>
+              </w:rPr>
+            </w:pPr>
+            <w:r>
+              <w:rPr>
+                <w:sz w:val="18"/>
+                <w:szCs w:val="18"/>
+              </w:rPr>
+              <w:t>Click in the task input field and input any task item between 3 and 35 characters</w:t>
+            </w:r>
+          </w:p>
+        </w:tc>
+        <w:tc>
+          <w:tcPr>
+            <w:tcW w:w="1710" w:type="dxa"/>
+          </w:tcPr>
+          <w:p>
+            <w:pPr>
+              <w:rPr>
+                <w:sz w:val="18"/>
+                <w:szCs w:val="18"/>
+              </w:rPr>
+            </w:pPr>
+            <w:r>
+              <w:rPr>
+                <w:sz w:val="18"/>
+                <w:szCs w:val="18"/>
+              </w:rPr>
+              <w:t>Task Item Input</w:t>
+            </w:r>
+          </w:p>
+        </w:tc>
+        <w:tc>
+          <w:tcPr>
+            <w:tcW w:w="1800" w:type="dxa"/>
+          </w:tcPr>
+          <w:p>
+            <w:pPr>
+              <w:rPr>
+                <w:sz w:val="18"/>
+                <w:szCs w:val="18"/>
+              </w:rPr>
+            </w:pPr>
+          </w:p>
+        </w:tc>
+        <w:tc>
+          <w:tcPr>
+            <w:tcW w:w="1350" w:type="dxa"/>
+          </w:tcPr>
+          <w:p>
+            <w:pPr>
+              <w:rPr>
+                <w:sz w:val="18"/>
+                <w:szCs w:val="18"/>
+              </w:rPr>
+            </w:pPr>
+          </w:p>
+        </w:tc>
+        <w:tc>
+          <w:tcPr>
+            <w:tcW w:w="2250" w:type="dxa"/>
+          </w:tcPr>
+          <w:p>
+            <w:pPr>
+              <w:rPr>
+                <w:sz w:val="18"/>
+                <w:szCs w:val="18"/>
+              </w:rPr>
+            </w:pPr>
+          </w:p>
+        </w:tc>
+      </w:tr>
+      <w:tr>
+        <w:tc>
+          <w:tcPr>
+            <w:tcW w:w="675" w:type="dxa"/>
+          </w:tcPr>
+          <w:p>
+            <w:pPr>
+              <w:rPr>
+                <w:sz w:val="18"/>
+                <w:szCs w:val="18"/>
+              </w:rPr>
+            </w:pPr>
+            <w:r>
+              <w:rPr>
+                <w:sz w:val="18"/>
+                <w:szCs w:val="18"/>
+              </w:rPr>
+              <w:t>6</w:t>
+            </w:r>
+          </w:p>
+        </w:tc>
+        <w:tc>
+          <w:tcPr>
+            <w:tcW w:w="1688" w:type="dxa"/>
+          </w:tcPr>
+          <w:p>
+            <w:pPr>
+              <w:rPr>
+                <w:sz w:val="18"/>
+                <w:szCs w:val="18"/>
+              </w:rPr>
+            </w:pPr>
+            <w:r>
+              <w:rPr>
+                <w:sz w:val="18"/>
+                <w:szCs w:val="18"/>
+              </w:rPr>
+              <w:t>Hit Enter or the submit button to the right</w:t>
+            </w:r>
+          </w:p>
+        </w:tc>
+        <w:tc>
+          <w:tcPr>
+            <w:tcW w:w="1710" w:type="dxa"/>
+          </w:tcPr>
+          <w:p>
+            <w:pPr>
+              <w:rPr>
+                <w:sz w:val="18"/>
+                <w:szCs w:val="18"/>
+              </w:rPr>
+            </w:pPr>
+            <w:r>
+              <w:rPr>
+                <w:sz w:val="18"/>
+                <w:szCs w:val="18"/>
+              </w:rPr>
+              <w:t xml:space="preserve">Success message is </w:t>
+            </w:r>
+            <w:proofErr w:type="gramStart"/>
+            <w:r>
+              <w:rPr>
+                <w:sz w:val="18"/>
+                <w:szCs w:val="18"/>
+              </w:rPr>
+              <w:t>generated</w:t>
+            </w:r>
+            <w:proofErr w:type="gramEnd"/>
+            <w:r>
+              <w:rPr>
+                <w:sz w:val="18"/>
+                <w:szCs w:val="18"/>
+              </w:rPr>
+              <w:t xml:space="preserve"> and task item is added to the </w:t>
+            </w:r>
+            <w:proofErr w:type="spellStart"/>
+            <w:r>
+              <w:rPr>
+                <w:sz w:val="18"/>
+                <w:szCs w:val="18"/>
+              </w:rPr>
+              <w:t>ToDo</w:t>
+            </w:r>
+            <w:proofErr w:type="spellEnd"/>
+            <w:r>
+              <w:rPr>
+                <w:sz w:val="18"/>
+                <w:szCs w:val="18"/>
+              </w:rPr>
+              <w:t xml:space="preserve"> column</w:t>
+            </w:r>
+          </w:p>
+        </w:tc>
+        <w:tc>
+          <w:tcPr>
+            <w:tcW w:w="1800" w:type="dxa"/>
+          </w:tcPr>
+          <w:p>
+            <w:pPr>
+              <w:rPr>
+                <w:sz w:val="18"/>
+                <w:szCs w:val="18"/>
+              </w:rPr>
+            </w:pPr>
+          </w:p>
+        </w:tc>
+        <w:tc>
+          <w:tcPr>
+            <w:tcW w:w="1350" w:type="dxa"/>
+          </w:tcPr>
+          <w:p>
+            <w:pPr>
+              <w:rPr>
+                <w:sz w:val="18"/>
+                <w:szCs w:val="18"/>
+              </w:rPr>
+            </w:pPr>
+          </w:p>
+        </w:tc>
+        <w:tc>
+          <w:tcPr>
+            <w:tcW w:w="2250" w:type="dxa"/>
+          </w:tcPr>
+          <w:p>
+            <w:pPr>
+              <w:rPr>
+                <w:sz w:val="18"/>
+                <w:szCs w:val="18"/>
+              </w:rPr>
+            </w:pPr>
+          </w:p>
+        </w:tc>
+      </w:tr>
+      <w:tr>
+        <w:tc>
+          <w:tcPr>
+            <w:tcW w:w="675" w:type="dxa"/>
+          </w:tcPr>
+          <w:p>
+            <w:pPr>
+              <w:rPr>
+                <w:sz w:val="18"/>
+                <w:szCs w:val="18"/>
+              </w:rPr>
+            </w:pPr>
+            <w:r>
+              <w:rPr>
+                <w:sz w:val="18"/>
+                <w:szCs w:val="18"/>
+              </w:rPr>
+              <w:t>7</w:t>
+            </w:r>
+          </w:p>
+        </w:tc>
+        <w:tc>
+          <w:tcPr>
+            <w:tcW w:w="1688" w:type="dxa"/>
+          </w:tcPr>
+          <w:p>
+            <w:pPr>
+              <w:rPr>
+                <w:sz w:val="18"/>
+                <w:szCs w:val="18"/>
+              </w:rPr>
+            </w:pPr>
+            <w:r>
+              <w:rPr>
+                <w:sz w:val="18"/>
+                <w:szCs w:val="18"/>
+              </w:rPr>
+              <w:t xml:space="preserve">View </w:t>
+            </w:r>
+            <w:proofErr w:type="spellStart"/>
+            <w:r>
+              <w:rPr>
+                <w:sz w:val="18"/>
+                <w:szCs w:val="18"/>
+              </w:rPr>
+              <w:t>ToDo</w:t>
+            </w:r>
+            <w:proofErr w:type="spellEnd"/>
+            <w:r>
+              <w:rPr>
+                <w:sz w:val="18"/>
+                <w:szCs w:val="18"/>
+              </w:rPr>
+              <w:t xml:space="preserve"> column to see new task</w:t>
+            </w:r>
+          </w:p>
+        </w:tc>
+        <w:tc>
+          <w:tcPr>
+            <w:tcW w:w="1710" w:type="dxa"/>
+          </w:tcPr>
+          <w:p>
+            <w:pPr>
+              <w:rPr>
+                <w:sz w:val="18"/>
+                <w:szCs w:val="18"/>
+              </w:rPr>
+            </w:pPr>
+            <w:r>
+              <w:rPr>
+                <w:sz w:val="18"/>
+                <w:szCs w:val="18"/>
+              </w:rPr>
+              <w:t xml:space="preserve">Task is displayed in the </w:t>
+            </w:r>
+            <w:proofErr w:type="spellStart"/>
+            <w:r>
+              <w:rPr>
+                <w:sz w:val="18"/>
+                <w:szCs w:val="18"/>
+              </w:rPr>
+              <w:t>ToDo</w:t>
+            </w:r>
+            <w:proofErr w:type="spellEnd"/>
+            <w:r>
+              <w:rPr>
+                <w:sz w:val="18"/>
+                <w:szCs w:val="18"/>
+              </w:rPr>
+              <w:t xml:space="preserve"> column</w:t>
+            </w:r>
+          </w:p>
+        </w:tc>
+        <w:tc>
+          <w:tcPr>
+            <w:tcW w:w="1800" w:type="dxa"/>
+          </w:tcPr>
+          <w:p>
+            <w:pPr>
+              <w:rPr>
+                <w:sz w:val="18"/>
+                <w:szCs w:val="18"/>
+              </w:rPr>
+            </w:pPr>
+          </w:p>
+        </w:tc>
+        <w:tc>
+          <w:tcPr>
+            <w:tcW w:w="1350" w:type="dxa"/>
+          </w:tcPr>
+          <w:p>
+            <w:pPr>
+              <w:rPr>
+                <w:sz w:val="18"/>
+                <w:szCs w:val="18"/>
+              </w:rPr>
+            </w:pPr>
+          </w:p>
+        </w:tc>
+        <w:tc>
+          <w:tcPr>
+            <w:tcW w:w="2250" w:type="dxa"/>
+          </w:tcPr>
+          <w:p>
+            <w:pPr>
+              <w:rPr>
+                <w:sz w:val="18"/>
+                <w:szCs w:val="18"/>
+              </w:rPr>
+            </w:pPr>
+          </w:p>
+        </w:tc>
+      </w:tr>
+      <w:tr>
+        <w:tc>
+          <w:tcPr>
+            <w:tcW w:w="675" w:type="dxa"/>
+          </w:tcPr>
+          <w:p>
+            <w:pPr>
+              <w:rPr>
+                <w:sz w:val="18"/>
+                <w:szCs w:val="18"/>
+              </w:rPr>
+            </w:pPr>
+            <w:r>
+              <w:rPr>
+                <w:sz w:val="18"/>
+                <w:szCs w:val="18"/>
+              </w:rPr>
+              <w:t>8</w:t>
+            </w:r>
+          </w:p>
+        </w:tc>
+        <w:tc>
+          <w:tcPr>
+            <w:tcW w:w="1688" w:type="dxa"/>
+          </w:tcPr>
+          <w:p>
+            <w:pPr>
+              <w:rPr>
+                <w:sz w:val="18"/>
+                <w:szCs w:val="18"/>
+              </w:rPr>
+            </w:pPr>
+          </w:p>
+        </w:tc>
+        <w:tc>
+          <w:tcPr>
+            <w:tcW w:w="1710" w:type="dxa"/>
+          </w:tcPr>
+          <w:p>
+            <w:pPr>
+              <w:rPr>
+                <w:sz w:val="18"/>
+                <w:szCs w:val="18"/>
+              </w:rPr>
+            </w:pPr>
+          </w:p>
+        </w:tc>
+        <w:tc>
+          <w:tcPr>
+            <w:tcW w:w="1800" w:type="dxa"/>
+          </w:tcPr>
+          <w:p>
+            <w:pPr>
+              <w:rPr>
+                <w:sz w:val="18"/>
+                <w:szCs w:val="18"/>
+              </w:rPr>
+            </w:pPr>
+          </w:p>
+        </w:tc>
+        <w:tc>
+          <w:tcPr>
+            <w:tcW w:w="1350" w:type="dxa"/>
+          </w:tcPr>
+          <w:p>
+            <w:pPr>
+              <w:rPr>
+                <w:sz w:val="18"/>
+                <w:szCs w:val="18"/>
+              </w:rPr>
+            </w:pPr>
+          </w:p>
+        </w:tc>
+        <w:tc>
+          <w:tcPr>
+            <w:tcW w:w="2250" w:type="dxa"/>
+          </w:tcPr>
+          <w:p>
+            <w:pPr>
+              <w:rPr>
+                <w:sz w:val="18"/>
+                <w:szCs w:val="18"/>
+              </w:rPr>
+            </w:pPr>
+          </w:p>
+        </w:tc>
+      </w:tr>
+      <w:tr>
+        <w:tc>
+          <w:tcPr>
+            <w:tcW w:w="675" w:type="dxa"/>
+          </w:tcPr>
+          <w:p>
+            <w:pPr>
+              <w:rPr>
+                <w:sz w:val="18"/>
+                <w:szCs w:val="18"/>
+              </w:rPr>
+            </w:pPr>
+            <w:r>
+              <w:rPr>
+                <w:sz w:val="18"/>
+                <w:szCs w:val="18"/>
+              </w:rPr>
+              <w:t>9</w:t>
+            </w:r>
+          </w:p>
+        </w:tc>
+        <w:tc>
+          <w:tcPr>
+            <w:tcW w:w="1688" w:type="dxa"/>
+          </w:tcPr>
+          <w:p>
+            <w:pPr>
+              <w:rPr>
+                <w:sz w:val="18"/>
+                <w:szCs w:val="18"/>
+              </w:rPr>
+            </w:pPr>
+            <w:r>
+              <w:rPr>
+                <w:sz w:val="18"/>
+                <w:szCs w:val="18"/>
+              </w:rPr>
+              <w:t>Click “No Thanks”</w:t>
+            </w:r>
+          </w:p>
+        </w:tc>
+        <w:tc>
+          <w:tcPr>
+            <w:tcW w:w="1710" w:type="dxa"/>
+          </w:tcPr>
+          <w:p>
+            <w:pPr>
+              <w:rPr>
+                <w:sz w:val="18"/>
+                <w:szCs w:val="18"/>
+              </w:rPr>
+            </w:pPr>
+            <w:r>
+              <w:rPr>
+                <w:sz w:val="18"/>
+                <w:szCs w:val="18"/>
+              </w:rPr>
+              <w:t xml:space="preserve">Task is not </w:t>
+            </w:r>
+            <w:proofErr w:type="gramStart"/>
+            <w:r>
+              <w:rPr>
+                <w:sz w:val="18"/>
+                <w:szCs w:val="18"/>
+              </w:rPr>
+              <w:t>deleted</w:t>
+            </w:r>
+            <w:proofErr w:type="gramEnd"/>
+            <w:r>
+              <w:rPr>
+                <w:sz w:val="18"/>
+                <w:szCs w:val="18"/>
+              </w:rPr>
+              <w:t xml:space="preserve"> and user is notified that delete was canceled</w:t>
+            </w:r>
+          </w:p>
+        </w:tc>
+        <w:tc>
+          <w:tcPr>
+            <w:tcW w:w="1800" w:type="dxa"/>
+          </w:tcPr>
+          <w:p>
+            <w:pPr>
+              <w:rPr>
+                <w:sz w:val="18"/>
+                <w:szCs w:val="18"/>
+              </w:rPr>
+            </w:pPr>
+          </w:p>
+        </w:tc>
+        <w:tc>
+          <w:tcPr>
+            <w:tcW w:w="1350" w:type="dxa"/>
+          </w:tcPr>
+          <w:p>
+            <w:pPr>
+              <w:rPr>
+                <w:sz w:val="18"/>
+                <w:szCs w:val="18"/>
+              </w:rPr>
+            </w:pPr>
+          </w:p>
+        </w:tc>
+        <w:tc>
+          <w:tcPr>
+            <w:tcW w:w="2250" w:type="dxa"/>
+          </w:tcPr>
+          <w:p>
+            <w:pPr>
+              <w:rPr>
+                <w:sz w:val="18"/>
+                <w:szCs w:val="18"/>
+              </w:rPr>
+            </w:pPr>
+          </w:p>
+        </w:tc>
+      </w:tr>
+      <w:tr>
+        <w:tc>
+          <w:tcPr>
+            <w:tcW w:w="675" w:type="dxa"/>
+          </w:tcPr>
+          <w:p>
+            <w:pPr>
+              <w:rPr>
+                <w:sz w:val="18"/>
+                <w:szCs w:val="18"/>
+              </w:rPr>
+            </w:pPr>
+            <w:r>
+              <w:rPr>
+                <w:sz w:val="18"/>
+                <w:szCs w:val="18"/>
+              </w:rPr>
+              <w:t>10</w:t>
+            </w:r>
+          </w:p>
+        </w:tc>
+        <w:tc>
+          <w:tcPr>
+            <w:tcW w:w="1688" w:type="dxa"/>
+          </w:tcPr>
+          <w:p>
+            <w:pPr>
+              <w:rPr>
+                <w:sz w:val="18"/>
+                <w:szCs w:val="18"/>
+              </w:rPr>
+            </w:pPr>
+            <w:r>
+              <w:rPr>
+                <w:sz w:val="18"/>
+                <w:szCs w:val="18"/>
+              </w:rPr>
+              <w:t>Click the delete icon for that task</w:t>
+            </w:r>
+          </w:p>
+        </w:tc>
+        <w:tc>
+          <w:tcPr>
+            <w:tcW w:w="1710" w:type="dxa"/>
+          </w:tcPr>
+          <w:p>
+            <w:pPr>
+              <w:rPr>
+                <w:sz w:val="18"/>
+                <w:szCs w:val="18"/>
+              </w:rPr>
+            </w:pPr>
+            <w:r>
+              <w:rPr>
+                <w:sz w:val="18"/>
+                <w:szCs w:val="18"/>
+              </w:rPr>
+              <w:t>Confirmation dialog box appears</w:t>
+            </w:r>
+          </w:p>
+        </w:tc>
+        <w:tc>
+          <w:tcPr>
+            <w:tcW w:w="1800" w:type="dxa"/>
+          </w:tcPr>
+          <w:p>
+            <w:pPr>
+              <w:rPr>
+                <w:sz w:val="18"/>
+                <w:szCs w:val="18"/>
+              </w:rPr>
+            </w:pPr>
+          </w:p>
+        </w:tc>
+        <w:tc>
+          <w:tcPr>
+            <w:tcW w:w="1350" w:type="dxa"/>
+          </w:tcPr>
+          <w:p>
+            <w:pPr>
+              <w:rPr>
+                <w:sz w:val="18"/>
+                <w:szCs w:val="18"/>
+              </w:rPr>
+            </w:pPr>
+          </w:p>
+        </w:tc>
+        <w:tc>
+          <w:tcPr>
+            <w:tcW w:w="2250" w:type="dxa"/>
+          </w:tcPr>
+          <w:p>
+            <w:pPr>
+              <w:rPr>
+                <w:sz w:val="18"/>
+                <w:szCs w:val="18"/>
+              </w:rPr>
+            </w:pPr>
+          </w:p>
+        </w:tc>
+      </w:tr>
+      <w:tr>
+        <w:tc>
+          <w:tcPr>
+            <w:tcW w:w="675" w:type="dxa"/>
+          </w:tcPr>
+          <w:p>
+            <w:pPr>
+              <w:rPr>
+                <w:sz w:val="18"/>
+                <w:szCs w:val="18"/>
+              </w:rPr>
+            </w:pPr>
+            <w:r>
+              <w:rPr>
+                <w:sz w:val="18"/>
+                <w:szCs w:val="18"/>
+              </w:rPr>
+              <w:t>11</w:t>
+            </w:r>
+          </w:p>
+        </w:tc>
+        <w:tc>
+          <w:tcPr>
+            <w:tcW w:w="1688" w:type="dxa"/>
+          </w:tcPr>
+          <w:p>
+            <w:pPr>
+              <w:rPr>
+                <w:sz w:val="18"/>
+                <w:szCs w:val="18"/>
+              </w:rPr>
+            </w:pPr>
+            <w:r>
+              <w:rPr>
+                <w:sz w:val="18"/>
+                <w:szCs w:val="18"/>
+              </w:rPr>
+              <w:t>Click “Confirm”</w:t>
+            </w:r>
+          </w:p>
+        </w:tc>
+        <w:tc>
+          <w:tcPr>
+            <w:tcW w:w="1710" w:type="dxa"/>
+          </w:tcPr>
+          <w:p>
+            <w:pPr>
+              <w:rPr>
+                <w:sz w:val="18"/>
+                <w:szCs w:val="18"/>
+              </w:rPr>
+            </w:pPr>
+            <w:r>
+              <w:rPr>
+                <w:sz w:val="18"/>
+                <w:szCs w:val="18"/>
+              </w:rPr>
+              <w:t>Task is deleted and user is notified that the task is deleted</w:t>
+            </w:r>
+          </w:p>
+        </w:tc>
+        <w:tc>
+          <w:tcPr>
+            <w:tcW w:w="1800" w:type="dxa"/>
+          </w:tcPr>
+          <w:p>
+            <w:pPr>
+              <w:rPr>
+                <w:sz w:val="18"/>
+                <w:szCs w:val="18"/>
+              </w:rPr>
+            </w:pPr>
+          </w:p>
+        </w:tc>
+        <w:tc>
+          <w:tcPr>
+            <w:tcW w:w="1350" w:type="dxa"/>
+          </w:tcPr>
+          <w:p>
+            <w:pPr>
+              <w:rPr>
+                <w:sz w:val="18"/>
+                <w:szCs w:val="18"/>
+              </w:rPr>
+            </w:pPr>
+          </w:p>
+        </w:tc>
+        <w:tc>
+          <w:tcPr>
+            <w:tcW w:w="2250" w:type="dxa"/>
+          </w:tcPr>
+          <w:p>
+            <w:pPr>
+              <w:rPr>
+                <w:sz w:val="18"/>
+                <w:szCs w:val="18"/>
+              </w:rPr>
+            </w:pPr>
+          </w:p>
+        </w:tc>
+      </w:tr>
+    </w:tbl>
+    <w:p>
+      <w:pPr>
+        <w:rPr>
+          <w:b/>
+          <w:sz w:val="40"/>
+          <w:szCs w:val="40"/>
+        </w:rPr>
+      </w:pPr>
+    </w:p>
+    <w:tbl>
+      <w:tblPr>
+        <w:tblStyle w:val="TableGrid"/>
+        <w:tblW w:w="9468" w:type="dxa"/>
+        <w:tblLook w:val="04A0" w:firstRow="1" w:lastRow="0" w:firstColumn="1" w:lastColumn="0" w:noHBand="0" w:noVBand="1"/>
+      </w:tblPr>
+      <w:tblGrid>
+        <w:gridCol w:w="9468"/>
+      </w:tblGrid>
+      <w:tr>
+        <w:tc>
+          <w:tcPr>
+            <w:tcW w:w="9468" w:type="dxa"/>
+          </w:tcPr>
+          <w:p>
+            <w:r>
+              <w:t xml:space="preserve">Comments: </w:t>
+            </w:r>
+            <w:r>
+              <w:t>This test case requires the user to run the “</w:t>
+            </w:r>
+            <w:proofErr w:type="spellStart"/>
+            <w:r>
+              <w:t>npm</w:t>
+            </w:r>
+            <w:proofErr w:type="spellEnd"/>
+            <w:r>
+              <w:t xml:space="preserve"> run dev” command in a terminal window to host the server. The user will navigate to “localhost:3000” and attempt to log in with a known valid </w:t>
+            </w:r>
+            <w:proofErr w:type="spellStart"/>
+            <w:r>
+              <w:t>empId</w:t>
+            </w:r>
+            <w:proofErr w:type="spellEnd"/>
+            <w:r>
+              <w:t xml:space="preserve"> “1007”. Once logged in, the user will have access to the home page.</w:t>
+            </w:r>
+            <w:r>
+              <w:t xml:space="preserve"> </w:t>
+            </w:r>
+            <w:r>
+              <w:t xml:space="preserve">On the home page, the user can create a new task item for the </w:t>
+            </w:r>
+            <w:proofErr w:type="spellStart"/>
+            <w:r>
+              <w:t>ToDo</w:t>
+            </w:r>
+            <w:proofErr w:type="spellEnd"/>
+            <w:r>
+              <w:t xml:space="preserve"> column. The user can then open a dialog box to confirm or cancel the deletion of that created task.</w:t>
+            </w:r>
+          </w:p>
+          <w:p/>
+          <w:p/>
+        </w:tc>
+      </w:tr>
+    </w:tbl>
+    <w:p/>
+    <w:p>
+      <w:r>
+        <w:br w:type="page"/>
+      </w:r>
+    </w:p>
+    <w:p/>
+    <w:tbl>
+      <w:tblPr>
+        <w:tblStyle w:val="TableGrid"/>
+        <w:tblW w:w="9468" w:type="dxa"/>
+        <w:tblLayout w:type="fixed"/>
+        <w:tblLook w:val="04A0" w:firstRow="1" w:lastRow="0" w:firstColumn="1" w:lastColumn="0" w:noHBand="0" w:noVBand="1"/>
+      </w:tblPr>
+      <w:tblGrid>
+        <w:gridCol w:w="670"/>
+        <w:gridCol w:w="1688"/>
+        <w:gridCol w:w="1710"/>
+        <w:gridCol w:w="1800"/>
+        <w:gridCol w:w="1350"/>
+        <w:gridCol w:w="2250"/>
+      </w:tblGrid>
+      <w:tr>
+        <w:tc>
+          <w:tcPr>
+            <w:tcW w:w="670" w:type="dxa"/>
+          </w:tcPr>
+          <w:p>
+            <w:pPr>
+              <w:rPr>
+                <w:b/>
+              </w:rPr>
+            </w:pPr>
+            <w:r>
+              <w:rPr>
+                <w:b/>
+              </w:rPr>
+              <w:t>Step</w:t>
+            </w:r>
+          </w:p>
+        </w:tc>
+        <w:tc>
+          <w:tcPr>
+            <w:tcW w:w="1688" w:type="dxa"/>
+          </w:tcPr>
+          <w:p>
+            <w:pPr>
+              <w:rPr>
+                <w:b/>
+              </w:rPr>
+            </w:pPr>
+            <w:r>
+              <w:rPr>
+                <w:b/>
+              </w:rPr>
+              <w:t>Test Steps</w:t>
+            </w:r>
+          </w:p>
+        </w:tc>
+        <w:tc>
+          <w:tcPr>
+            <w:tcW w:w="1710" w:type="dxa"/>
+          </w:tcPr>
+          <w:p>
+            <w:pPr>
+              <w:rPr>
+                <w:b/>
+              </w:rPr>
+            </w:pPr>
+            <w:r>
+              <w:rPr>
+                <w:b/>
+              </w:rPr>
+              <w:t xml:space="preserve">Expected </w:t>
+            </w:r>
+          </w:p>
+        </w:tc>
+        <w:tc>
+          <w:tcPr>
+            <w:tcW w:w="1800" w:type="dxa"/>
+          </w:tcPr>
+          <w:p>
+            <w:pPr>
+              <w:rPr>
+                <w:b/>
+              </w:rPr>
+            </w:pPr>
+            <w:r>
+              <w:rPr>
+                <w:b/>
+              </w:rPr>
+              <w:t>Actual Results</w:t>
+            </w:r>
+          </w:p>
+        </w:tc>
+        <w:tc>
+          <w:tcPr>
+            <w:tcW w:w="1350" w:type="dxa"/>
+          </w:tcPr>
+          <w:p>
+            <w:pPr>
+              <w:rPr>
+                <w:b/>
+              </w:rPr>
+            </w:pPr>
+            <w:r>
+              <w:rPr>
+                <w:b/>
+              </w:rPr>
+              <w:t>(Pass/Fail)</w:t>
+            </w:r>
+          </w:p>
+        </w:tc>
+        <w:tc>
+          <w:tcPr>
+            <w:tcW w:w="2250" w:type="dxa"/>
+          </w:tcPr>
+          <w:p>
+            <w:pPr>
+              <w:rPr>
+                <w:b/>
+              </w:rPr>
+            </w:pPr>
+            <w:r>
+              <w:rPr>
+                <w:b/>
+              </w:rPr>
+              <w:t>Notes</w:t>
+            </w:r>
+          </w:p>
+        </w:tc>
+      </w:tr>
+      <w:tr>
+        <w:tc>
+          <w:tcPr>
+            <w:tcW w:w="670" w:type="dxa"/>
+          </w:tcPr>
+          <w:p>
+            <w:pPr>
+              <w:rPr>
+                <w:sz w:val="18"/>
+                <w:szCs w:val="18"/>
+              </w:rPr>
+            </w:pPr>
+            <w:r>
+              <w:rPr>
+                <w:sz w:val="18"/>
+                <w:szCs w:val="18"/>
+              </w:rPr>
+              <w:t>1</w:t>
+            </w:r>
+          </w:p>
+        </w:tc>
+        <w:tc>
+          <w:tcPr>
+            <w:tcW w:w="1688" w:type="dxa"/>
+          </w:tcPr>
+          <w:p>
+            <w:pPr>
+              <w:rPr>
+                <w:sz w:val="18"/>
+                <w:szCs w:val="18"/>
+              </w:rPr>
+            </w:pPr>
+            <w:r>
+              <w:rPr>
+                <w:sz w:val="18"/>
+                <w:szCs w:val="18"/>
+              </w:rPr>
+              <w:t xml:space="preserve">Navigate to </w:t>
+            </w:r>
+            <w:r>
+              <w:rPr>
+                <w:sz w:val="18"/>
+                <w:szCs w:val="18"/>
+              </w:rPr>
+              <w:t>http://localhost:3000</w:t>
+            </w:r>
+          </w:p>
+        </w:tc>
+        <w:tc>
+          <w:tcPr>
+            <w:tcW w:w="1710" w:type="dxa"/>
+          </w:tcPr>
+          <w:p>
+            <w:pPr>
+              <w:rPr>
+                <w:sz w:val="18"/>
+                <w:szCs w:val="18"/>
+              </w:rPr>
+            </w:pPr>
+            <w:r>
+              <w:rPr>
+                <w:sz w:val="18"/>
+                <w:szCs w:val="18"/>
+              </w:rPr>
+              <w:t>Log In Screen is displayed</w:t>
+            </w:r>
+          </w:p>
+        </w:tc>
+        <w:tc>
+          <w:tcPr>
+            <w:tcW w:w="1800" w:type="dxa"/>
+          </w:tcPr>
+          <w:p>
+            <w:pPr>
+              <w:rPr>
+                <w:sz w:val="18"/>
+                <w:szCs w:val="18"/>
+              </w:rPr>
+            </w:pPr>
+          </w:p>
+        </w:tc>
+        <w:tc>
+          <w:tcPr>
+            <w:tcW w:w="1350" w:type="dxa"/>
+          </w:tcPr>
+          <w:p>
+            <w:pPr>
+              <w:rPr>
+                <w:sz w:val="18"/>
+                <w:szCs w:val="18"/>
+              </w:rPr>
+            </w:pPr>
+          </w:p>
+        </w:tc>
+        <w:tc>
+          <w:tcPr>
+            <w:tcW w:w="2250" w:type="dxa"/>
+          </w:tcPr>
+          <w:p>
+            <w:pPr>
+              <w:rPr>
+                <w:sz w:val="18"/>
+                <w:szCs w:val="18"/>
+              </w:rPr>
+            </w:pPr>
+          </w:p>
+        </w:tc>
+      </w:tr>
+      <w:tr>
+        <w:tc>
+          <w:tcPr>
+            <w:tcW w:w="670" w:type="dxa"/>
+          </w:tcPr>
+          <w:p>
+            <w:pPr>
+              <w:rPr>
+                <w:sz w:val="18"/>
+                <w:szCs w:val="18"/>
+              </w:rPr>
+            </w:pPr>
+            <w:r>
+              <w:rPr>
+                <w:sz w:val="18"/>
+                <w:szCs w:val="18"/>
+              </w:rPr>
+              <w:t>2</w:t>
+            </w:r>
+          </w:p>
+        </w:tc>
+        <w:tc>
+          <w:tcPr>
+            <w:tcW w:w="1688" w:type="dxa"/>
+          </w:tcPr>
+          <w:p>
+            <w:pPr>
+              <w:rPr>
+                <w:sz w:val="18"/>
+                <w:szCs w:val="18"/>
+              </w:rPr>
+            </w:pPr>
+            <w:r>
+              <w:rPr>
+                <w:sz w:val="18"/>
+                <w:szCs w:val="18"/>
+              </w:rPr>
+              <w:t xml:space="preserve">Enter a known valid </w:t>
+            </w:r>
+            <w:proofErr w:type="spellStart"/>
+            <w:r>
+              <w:rPr>
+                <w:sz w:val="18"/>
+                <w:szCs w:val="18"/>
+              </w:rPr>
+              <w:t>empId</w:t>
+            </w:r>
+            <w:proofErr w:type="spellEnd"/>
+            <w:r>
+              <w:rPr>
+                <w:sz w:val="18"/>
+                <w:szCs w:val="18"/>
+              </w:rPr>
+              <w:t>: “1007”</w:t>
+            </w:r>
+          </w:p>
+        </w:tc>
+        <w:tc>
+          <w:tcPr>
+            <w:tcW w:w="1710" w:type="dxa"/>
+          </w:tcPr>
+          <w:p>
+            <w:pPr>
+              <w:rPr>
+                <w:sz w:val="18"/>
+                <w:szCs w:val="18"/>
+              </w:rPr>
+            </w:pPr>
+            <w:r>
+              <w:rPr>
+                <w:sz w:val="18"/>
+                <w:szCs w:val="18"/>
+              </w:rPr>
+              <w:t>User Enters “1007”</w:t>
+            </w:r>
+          </w:p>
+        </w:tc>
+        <w:tc>
+          <w:tcPr>
+            <w:tcW w:w="1800" w:type="dxa"/>
+          </w:tcPr>
+          <w:p>
+            <w:pPr>
+              <w:rPr>
+                <w:sz w:val="18"/>
+                <w:szCs w:val="18"/>
+              </w:rPr>
+            </w:pPr>
+          </w:p>
+        </w:tc>
+        <w:tc>
+          <w:tcPr>
+            <w:tcW w:w="1350" w:type="dxa"/>
+          </w:tcPr>
+          <w:p>
+            <w:pPr>
+              <w:rPr>
+                <w:sz w:val="18"/>
+                <w:szCs w:val="18"/>
+              </w:rPr>
+            </w:pPr>
+          </w:p>
+        </w:tc>
+        <w:tc>
+          <w:tcPr>
+            <w:tcW w:w="2250" w:type="dxa"/>
+          </w:tcPr>
+          <w:p>
+            <w:pPr>
+              <w:rPr>
+                <w:sz w:val="18"/>
+                <w:szCs w:val="18"/>
+              </w:rPr>
+            </w:pPr>
+          </w:p>
+        </w:tc>
+      </w:tr>
+      <w:tr>
+        <w:tc>
+          <w:tcPr>
+            <w:tcW w:w="670" w:type="dxa"/>
+          </w:tcPr>
+          <w:p>
+            <w:pPr>
+              <w:rPr>
+                <w:sz w:val="18"/>
+                <w:szCs w:val="18"/>
+              </w:rPr>
+            </w:pPr>
+            <w:r>
+              <w:rPr>
+                <w:sz w:val="18"/>
+                <w:szCs w:val="18"/>
+              </w:rPr>
+              <w:t>3</w:t>
+            </w:r>
+          </w:p>
+        </w:tc>
+        <w:tc>
+          <w:tcPr>
+            <w:tcW w:w="1688" w:type="dxa"/>
+          </w:tcPr>
+          <w:p>
+            <w:pPr>
+              <w:rPr>
+                <w:sz w:val="18"/>
+                <w:szCs w:val="18"/>
+              </w:rPr>
+            </w:pPr>
+            <w:r>
+              <w:rPr>
+                <w:sz w:val="18"/>
+                <w:szCs w:val="18"/>
+              </w:rPr>
+              <w:t>Hit the “Log In” button</w:t>
+            </w:r>
+          </w:p>
+        </w:tc>
+        <w:tc>
+          <w:tcPr>
+            <w:tcW w:w="1710" w:type="dxa"/>
+          </w:tcPr>
+          <w:p>
+            <w:pPr>
+              <w:rPr>
+                <w:sz w:val="18"/>
+                <w:szCs w:val="18"/>
+              </w:rPr>
+            </w:pPr>
+            <w:r>
+              <w:rPr>
+                <w:sz w:val="18"/>
+                <w:szCs w:val="18"/>
+              </w:rPr>
+              <w:t>User is logged in</w:t>
+            </w:r>
+          </w:p>
+        </w:tc>
+        <w:tc>
+          <w:tcPr>
+            <w:tcW w:w="1800" w:type="dxa"/>
+          </w:tcPr>
+          <w:p>
+            <w:pPr>
+              <w:rPr>
+                <w:sz w:val="18"/>
+                <w:szCs w:val="18"/>
+              </w:rPr>
+            </w:pPr>
+          </w:p>
+        </w:tc>
+        <w:tc>
+          <w:tcPr>
+            <w:tcW w:w="1350" w:type="dxa"/>
+          </w:tcPr>
+          <w:p>
+            <w:pPr>
+              <w:rPr>
+                <w:sz w:val="18"/>
+                <w:szCs w:val="18"/>
+              </w:rPr>
+            </w:pPr>
+          </w:p>
+        </w:tc>
+        <w:tc>
+          <w:tcPr>
+            <w:tcW w:w="2250" w:type="dxa"/>
+          </w:tcPr>
+          <w:p>
+            <w:pPr>
+              <w:rPr>
+                <w:sz w:val="18"/>
+                <w:szCs w:val="18"/>
+              </w:rPr>
+            </w:pPr>
+          </w:p>
+        </w:tc>
+      </w:tr>
+      <w:tr>
+        <w:trPr>
+          <w:trHeight w:val="467"/>
+        </w:trPr>
+        <w:tc>
+          <w:tcPr>
+            <w:tcW w:w="670" w:type="dxa"/>
+          </w:tcPr>
+          <w:p>
+            <w:pPr>
+              <w:rPr>
+                <w:sz w:val="18"/>
+                <w:szCs w:val="18"/>
+              </w:rPr>
+            </w:pPr>
+            <w:r>
+              <w:rPr>
+                <w:sz w:val="18"/>
+                <w:szCs w:val="18"/>
+              </w:rPr>
+              <w:t>4</w:t>
+            </w:r>
+          </w:p>
+        </w:tc>
+        <w:tc>
+          <w:tcPr>
+            <w:tcW w:w="1688" w:type="dxa"/>
+          </w:tcPr>
+          <w:p>
+            <w:pPr>
+              <w:rPr>
+                <w:sz w:val="18"/>
+                <w:szCs w:val="18"/>
+              </w:rPr>
+            </w:pPr>
+            <w:r>
+              <w:rPr>
+                <w:sz w:val="18"/>
+                <w:szCs w:val="18"/>
+              </w:rPr>
+              <w:t>View the Nodebucket page</w:t>
+            </w:r>
+          </w:p>
+        </w:tc>
+        <w:tc>
+          <w:tcPr>
+            <w:tcW w:w="1710" w:type="dxa"/>
+          </w:tcPr>
+          <w:p>
+            <w:pPr>
+              <w:rPr>
+                <w:sz w:val="18"/>
+                <w:szCs w:val="18"/>
+              </w:rPr>
+            </w:pPr>
+            <w:r>
+              <w:rPr>
+                <w:sz w:val="18"/>
+                <w:szCs w:val="18"/>
+              </w:rPr>
+              <w:t>Home Page is displayed</w:t>
+            </w:r>
+          </w:p>
+        </w:tc>
+        <w:tc>
+          <w:tcPr>
+            <w:tcW w:w="1800" w:type="dxa"/>
+          </w:tcPr>
+          <w:p>
+            <w:pPr>
+              <w:rPr>
+                <w:sz w:val="18"/>
+                <w:szCs w:val="18"/>
+              </w:rPr>
+            </w:pPr>
+          </w:p>
+        </w:tc>
+        <w:tc>
+          <w:tcPr>
+            <w:tcW w:w="1350" w:type="dxa"/>
+          </w:tcPr>
+          <w:p>
+            <w:pPr>
+              <w:rPr>
+                <w:sz w:val="18"/>
+                <w:szCs w:val="18"/>
+              </w:rPr>
+            </w:pPr>
+          </w:p>
+        </w:tc>
+        <w:tc>
+          <w:tcPr>
+            <w:tcW w:w="2250" w:type="dxa"/>
+          </w:tcPr>
+          <w:p>
+            <w:pPr>
+              <w:rPr>
+                <w:sz w:val="18"/>
+                <w:szCs w:val="18"/>
+              </w:rPr>
+            </w:pPr>
+          </w:p>
+        </w:tc>
+      </w:tr>
+      <w:tr>
+        <w:tc>
+          <w:tcPr>
+            <w:tcW w:w="670" w:type="dxa"/>
+          </w:tcPr>
+          <w:p>
+            <w:pPr>
+              <w:rPr>
+                <w:sz w:val="18"/>
+                <w:szCs w:val="18"/>
+              </w:rPr>
+            </w:pPr>
+            <w:r>
+              <w:rPr>
+                <w:sz w:val="18"/>
+                <w:szCs w:val="18"/>
+              </w:rPr>
+              <w:t>5</w:t>
+            </w:r>
+          </w:p>
+        </w:tc>
+        <w:tc>
+          <w:tcPr>
+            <w:tcW w:w="1688" w:type="dxa"/>
+          </w:tcPr>
+          <w:p>
+            <w:pPr>
+              <w:rPr>
+                <w:sz w:val="18"/>
+                <w:szCs w:val="18"/>
+              </w:rPr>
+            </w:pPr>
+            <w:r>
+              <w:rPr>
+                <w:sz w:val="18"/>
+                <w:szCs w:val="18"/>
+              </w:rPr>
+              <w:t>Edit the end of the URL to include random characters</w:t>
+            </w:r>
+          </w:p>
+        </w:tc>
+        <w:tc>
+          <w:tcPr>
+            <w:tcW w:w="1710" w:type="dxa"/>
+          </w:tcPr>
+          <w:p>
+            <w:pPr>
+              <w:rPr>
+                <w:sz w:val="18"/>
+                <w:szCs w:val="18"/>
+              </w:rPr>
+            </w:pPr>
+            <w:r>
+              <w:rPr>
+                <w:sz w:val="18"/>
+                <w:szCs w:val="18"/>
+              </w:rPr>
+              <w:t>404 Error page is displayed</w:t>
+            </w:r>
+          </w:p>
+        </w:tc>
+        <w:tc>
+          <w:tcPr>
+            <w:tcW w:w="1800" w:type="dxa"/>
+          </w:tcPr>
+          <w:p>
+            <w:pPr>
+              <w:rPr>
+                <w:sz w:val="18"/>
+                <w:szCs w:val="18"/>
+              </w:rPr>
+            </w:pPr>
+          </w:p>
+        </w:tc>
+        <w:tc>
+          <w:tcPr>
+            <w:tcW w:w="1350" w:type="dxa"/>
+          </w:tcPr>
+          <w:p>
+            <w:pPr>
+              <w:rPr>
+                <w:sz w:val="18"/>
+                <w:szCs w:val="18"/>
+              </w:rPr>
+            </w:pPr>
+          </w:p>
+        </w:tc>
+        <w:tc>
+          <w:tcPr>
+            <w:tcW w:w="2250" w:type="dxa"/>
+          </w:tcPr>
+          <w:p>
+            <w:pPr>
+              <w:rPr>
+                <w:sz w:val="18"/>
+                <w:szCs w:val="18"/>
+              </w:rPr>
+            </w:pPr>
+          </w:p>
+        </w:tc>
+      </w:tr>
+      <w:tr>
+        <w:tc>
+          <w:tcPr>
+            <w:tcW w:w="670" w:type="dxa"/>
+          </w:tcPr>
+          <w:p>
+            <w:pPr>
+              <w:rPr>
+                <w:sz w:val="18"/>
+                <w:szCs w:val="18"/>
+              </w:rPr>
+            </w:pPr>
+            <w:r>
+              <w:rPr>
+                <w:sz w:val="18"/>
+                <w:szCs w:val="18"/>
+              </w:rPr>
+              <w:t>6</w:t>
+            </w:r>
+          </w:p>
+        </w:tc>
+        <w:tc>
+          <w:tcPr>
+            <w:tcW w:w="1688" w:type="dxa"/>
+          </w:tcPr>
+          <w:p>
+            <w:pPr>
+              <w:rPr>
+                <w:sz w:val="18"/>
+                <w:szCs w:val="18"/>
+              </w:rPr>
+            </w:pPr>
+            <w:r>
+              <w:rPr>
+                <w:sz w:val="18"/>
+                <w:szCs w:val="18"/>
+              </w:rPr>
+              <w:t>Resize the window</w:t>
+            </w:r>
+          </w:p>
+        </w:tc>
+        <w:tc>
+          <w:tcPr>
+            <w:tcW w:w="1710" w:type="dxa"/>
+          </w:tcPr>
+          <w:p>
+            <w:pPr>
+              <w:rPr>
+                <w:sz w:val="18"/>
+                <w:szCs w:val="18"/>
+              </w:rPr>
+            </w:pPr>
+            <w:r>
+              <w:rPr>
+                <w:sz w:val="18"/>
+                <w:szCs w:val="18"/>
+              </w:rPr>
+              <w:t>Content in the page is resized based on screen size</w:t>
+            </w:r>
+          </w:p>
+        </w:tc>
+        <w:tc>
+          <w:tcPr>
+            <w:tcW w:w="1800" w:type="dxa"/>
+          </w:tcPr>
+          <w:p>
+            <w:pPr>
+              <w:rPr>
+                <w:sz w:val="18"/>
+                <w:szCs w:val="18"/>
+              </w:rPr>
+            </w:pPr>
+          </w:p>
+        </w:tc>
+        <w:tc>
+          <w:tcPr>
+            <w:tcW w:w="1350" w:type="dxa"/>
+          </w:tcPr>
+          <w:p>
+            <w:pPr>
+              <w:rPr>
+                <w:sz w:val="18"/>
+                <w:szCs w:val="18"/>
+              </w:rPr>
+            </w:pPr>
+          </w:p>
+        </w:tc>
+        <w:tc>
+          <w:tcPr>
+            <w:tcW w:w="2250" w:type="dxa"/>
+          </w:tcPr>
+          <w:p>
+            <w:pPr>
+              <w:rPr>
+                <w:sz w:val="18"/>
+                <w:szCs w:val="18"/>
+              </w:rPr>
+            </w:pPr>
+          </w:p>
+        </w:tc>
+      </w:tr>
+      <w:tr>
+        <w:tc>
+          <w:tcPr>
+            <w:tcW w:w="670" w:type="dxa"/>
+          </w:tcPr>
+          <w:p>
+            <w:pPr>
+              <w:rPr>
+                <w:sz w:val="18"/>
+                <w:szCs w:val="18"/>
+              </w:rPr>
+            </w:pPr>
+            <w:r>
+              <w:rPr>
+                <w:sz w:val="18"/>
+                <w:szCs w:val="18"/>
+              </w:rPr>
+              <w:t>7</w:t>
+            </w:r>
+          </w:p>
+        </w:tc>
+        <w:tc>
+          <w:tcPr>
+            <w:tcW w:w="1688" w:type="dxa"/>
+          </w:tcPr>
+          <w:p>
+            <w:pPr>
+              <w:rPr>
+                <w:sz w:val="18"/>
+                <w:szCs w:val="18"/>
+              </w:rPr>
+            </w:pPr>
+            <w:r>
+              <w:rPr>
+                <w:sz w:val="18"/>
+                <w:szCs w:val="18"/>
+              </w:rPr>
+              <w:t>Click the return to “Platform” link</w:t>
+            </w:r>
+          </w:p>
+        </w:tc>
+        <w:tc>
+          <w:tcPr>
+            <w:tcW w:w="1710" w:type="dxa"/>
+          </w:tcPr>
+          <w:p>
+            <w:pPr>
+              <w:rPr>
+                <w:sz w:val="18"/>
+                <w:szCs w:val="18"/>
+              </w:rPr>
+            </w:pPr>
+            <w:r>
+              <w:rPr>
+                <w:sz w:val="18"/>
+                <w:szCs w:val="18"/>
+              </w:rPr>
+              <w:t>Home Page is displayed</w:t>
+            </w:r>
+          </w:p>
+        </w:tc>
+        <w:tc>
+          <w:tcPr>
+            <w:tcW w:w="1800" w:type="dxa"/>
+          </w:tcPr>
+          <w:p>
+            <w:pPr>
+              <w:rPr>
+                <w:sz w:val="18"/>
+                <w:szCs w:val="18"/>
+              </w:rPr>
+            </w:pPr>
+          </w:p>
+        </w:tc>
+        <w:tc>
+          <w:tcPr>
+            <w:tcW w:w="1350" w:type="dxa"/>
+          </w:tcPr>
+          <w:p>
+            <w:pPr>
+              <w:rPr>
+                <w:sz w:val="18"/>
+                <w:szCs w:val="18"/>
+              </w:rPr>
+            </w:pPr>
+          </w:p>
+        </w:tc>
+        <w:tc>
+          <w:tcPr>
+            <w:tcW w:w="2250" w:type="dxa"/>
+          </w:tcPr>
+          <w:p>
+            <w:pPr>
+              <w:rPr>
+                <w:sz w:val="18"/>
+                <w:szCs w:val="18"/>
+              </w:rPr>
+            </w:pPr>
+          </w:p>
+        </w:tc>
+      </w:tr>
+      <w:tr>
+        <w:tc>
+          <w:tcPr>
+            <w:tcW w:w="670" w:type="dxa"/>
+          </w:tcPr>
+          <w:p>
+            <w:pPr>
+              <w:rPr>
+                <w:sz w:val="18"/>
+                <w:szCs w:val="18"/>
+              </w:rPr>
+            </w:pPr>
+            <w:r>
+              <w:rPr>
+                <w:sz w:val="18"/>
+                <w:szCs w:val="18"/>
+              </w:rPr>
+              <w:t>8</w:t>
+            </w:r>
+          </w:p>
+        </w:tc>
+        <w:tc>
+          <w:tcPr>
+            <w:tcW w:w="1688" w:type="dxa"/>
+          </w:tcPr>
+          <w:p>
+            <w:pPr>
+              <w:rPr>
+                <w:sz w:val="18"/>
+                <w:szCs w:val="18"/>
+              </w:rPr>
+            </w:pPr>
+            <w:r>
+              <w:rPr>
+                <w:sz w:val="18"/>
+                <w:szCs w:val="18"/>
+              </w:rPr>
+              <w:t>Click the profile icon</w:t>
+            </w:r>
+          </w:p>
+        </w:tc>
+        <w:tc>
+          <w:tcPr>
+            <w:tcW w:w="1710" w:type="dxa"/>
+          </w:tcPr>
+          <w:p>
+            <w:pPr>
+              <w:rPr>
+                <w:sz w:val="18"/>
+                <w:szCs w:val="18"/>
+              </w:rPr>
+            </w:pPr>
+            <w:r>
+              <w:rPr>
+                <w:sz w:val="18"/>
+                <w:szCs w:val="18"/>
+              </w:rPr>
+              <w:t>You are signed in as *** menu appears</w:t>
+            </w:r>
+          </w:p>
+        </w:tc>
+        <w:tc>
+          <w:tcPr>
+            <w:tcW w:w="1800" w:type="dxa"/>
+          </w:tcPr>
+          <w:p>
+            <w:pPr>
+              <w:rPr>
+                <w:sz w:val="18"/>
+                <w:szCs w:val="18"/>
+              </w:rPr>
+            </w:pPr>
+          </w:p>
+        </w:tc>
+        <w:tc>
+          <w:tcPr>
+            <w:tcW w:w="1350" w:type="dxa"/>
+          </w:tcPr>
+          <w:p>
+            <w:pPr>
+              <w:rPr>
+                <w:sz w:val="18"/>
+                <w:szCs w:val="18"/>
+              </w:rPr>
+            </w:pPr>
+          </w:p>
+        </w:tc>
+        <w:tc>
+          <w:tcPr>
+            <w:tcW w:w="2250" w:type="dxa"/>
+          </w:tcPr>
+          <w:p>
+            <w:pPr>
+              <w:rPr>
+                <w:sz w:val="18"/>
+                <w:szCs w:val="18"/>
+              </w:rPr>
+            </w:pPr>
+          </w:p>
+        </w:tc>
+      </w:tr>
+      <w:tr>
+        <w:tc>
+          <w:tcPr>
+            <w:tcW w:w="670" w:type="dxa"/>
+          </w:tcPr>
+          <w:p>
+            <w:pPr>
+              <w:rPr>
+                <w:sz w:val="18"/>
+                <w:szCs w:val="18"/>
+              </w:rPr>
+            </w:pPr>
+            <w:r>
+              <w:rPr>
+                <w:sz w:val="18"/>
+                <w:szCs w:val="18"/>
+              </w:rPr>
+              <w:t>9</w:t>
+            </w:r>
+          </w:p>
+        </w:tc>
+        <w:tc>
+          <w:tcPr>
+            <w:tcW w:w="1688" w:type="dxa"/>
+          </w:tcPr>
+          <w:p>
+            <w:pPr>
+              <w:rPr>
+                <w:sz w:val="18"/>
+                <w:szCs w:val="18"/>
+              </w:rPr>
+            </w:pPr>
+            <w:r>
+              <w:rPr>
+                <w:sz w:val="18"/>
+                <w:szCs w:val="18"/>
+              </w:rPr>
+              <w:t>Click “Log Out”</w:t>
+            </w:r>
+          </w:p>
+        </w:tc>
+        <w:tc>
+          <w:tcPr>
+            <w:tcW w:w="1710" w:type="dxa"/>
+          </w:tcPr>
+          <w:p>
+            <w:pPr>
+              <w:rPr>
+                <w:sz w:val="18"/>
+                <w:szCs w:val="18"/>
+              </w:rPr>
+            </w:pPr>
+            <w:r>
+              <w:rPr>
+                <w:sz w:val="18"/>
+                <w:szCs w:val="18"/>
+              </w:rPr>
+              <w:t>User is logged out and navigated to the login page</w:t>
+            </w:r>
+          </w:p>
+        </w:tc>
+        <w:tc>
+          <w:tcPr>
+            <w:tcW w:w="1800" w:type="dxa"/>
+          </w:tcPr>
+          <w:p>
+            <w:pPr>
+              <w:rPr>
+                <w:sz w:val="18"/>
+                <w:szCs w:val="18"/>
+              </w:rPr>
+            </w:pPr>
+          </w:p>
+        </w:tc>
+        <w:tc>
+          <w:tcPr>
+            <w:tcW w:w="1350" w:type="dxa"/>
+          </w:tcPr>
+          <w:p>
+            <w:pPr>
+              <w:rPr>
+                <w:sz w:val="18"/>
+                <w:szCs w:val="18"/>
+              </w:rPr>
+            </w:pPr>
+          </w:p>
+        </w:tc>
+        <w:tc>
+          <w:tcPr>
+            <w:tcW w:w="2250" w:type="dxa"/>
+          </w:tcPr>
+          <w:p>
+            <w:pPr>
+              <w:rPr>
+                <w:sz w:val="18"/>
+                <w:szCs w:val="18"/>
+              </w:rPr>
+            </w:pPr>
+          </w:p>
+        </w:tc>
+      </w:tr>
+      <w:tr>
+        <w:tc>
+          <w:tcPr>
+            <w:tcW w:w="670" w:type="dxa"/>
+          </w:tcPr>
+          <w:p>
+            <w:pPr>
+              <w:rPr>
+                <w:sz w:val="18"/>
+                <w:szCs w:val="18"/>
+              </w:rPr>
+            </w:pPr>
+            <w:r>
+              <w:rPr>
+                <w:sz w:val="18"/>
+                <w:szCs w:val="18"/>
+              </w:rPr>
+              <w:t>10</w:t>
+            </w:r>
+          </w:p>
+        </w:tc>
+        <w:tc>
+          <w:tcPr>
+            <w:tcW w:w="1688" w:type="dxa"/>
+          </w:tcPr>
+          <w:p>
+            <w:pPr>
+              <w:rPr>
+                <w:sz w:val="18"/>
+                <w:szCs w:val="18"/>
+              </w:rPr>
+            </w:pPr>
+            <w:r>
+              <w:rPr>
+                <w:sz w:val="18"/>
+                <w:szCs w:val="18"/>
+              </w:rPr>
+              <w:t>Close the Log out confirmation alert</w:t>
+            </w:r>
+          </w:p>
+        </w:tc>
+        <w:tc>
+          <w:tcPr>
+            <w:tcW w:w="1710" w:type="dxa"/>
+          </w:tcPr>
+          <w:p>
+            <w:pPr>
+              <w:rPr>
+                <w:sz w:val="18"/>
+                <w:szCs w:val="18"/>
+              </w:rPr>
+            </w:pPr>
+            <w:r>
+              <w:rPr>
+                <w:sz w:val="18"/>
+                <w:szCs w:val="18"/>
+              </w:rPr>
+              <w:t>Alert box closes</w:t>
+            </w:r>
+          </w:p>
+        </w:tc>
+        <w:tc>
+          <w:tcPr>
+            <w:tcW w:w="1800" w:type="dxa"/>
+          </w:tcPr>
+          <w:p>
+            <w:pPr>
+              <w:rPr>
+                <w:sz w:val="18"/>
+                <w:szCs w:val="18"/>
+              </w:rPr>
+            </w:pPr>
+          </w:p>
+        </w:tc>
+        <w:tc>
+          <w:tcPr>
+            <w:tcW w:w="1350" w:type="dxa"/>
+          </w:tcPr>
+          <w:p>
+            <w:pPr>
+              <w:rPr>
+                <w:sz w:val="18"/>
+                <w:szCs w:val="18"/>
+              </w:rPr>
+            </w:pPr>
+          </w:p>
+        </w:tc>
+        <w:tc>
+          <w:tcPr>
+            <w:tcW w:w="2250" w:type="dxa"/>
+          </w:tcPr>
+          <w:p>
+            <w:pPr>
+              <w:rPr>
+                <w:sz w:val="18"/>
+                <w:szCs w:val="18"/>
+              </w:rPr>
+            </w:pPr>
+          </w:p>
+        </w:tc>
+      </w:tr>
+      <w:tr>
+        <w:tc>
+          <w:tcPr>
+            <w:tcW w:w="670" w:type="dxa"/>
+          </w:tcPr>
+          <w:p>
+            <w:pPr>
+              <w:rPr>
+                <w:sz w:val="18"/>
+                <w:szCs w:val="18"/>
+              </w:rPr>
+            </w:pPr>
+            <w:r>
+              <w:rPr>
+                <w:sz w:val="18"/>
+                <w:szCs w:val="18"/>
+              </w:rPr>
+              <w:t>11</w:t>
+            </w:r>
+          </w:p>
+        </w:tc>
+        <w:tc>
+          <w:tcPr>
+            <w:tcW w:w="1688" w:type="dxa"/>
+          </w:tcPr>
+          <w:p>
+            <w:pPr>
+              <w:rPr>
+                <w:sz w:val="18"/>
+                <w:szCs w:val="18"/>
+              </w:rPr>
+            </w:pPr>
+            <w:r>
+              <w:rPr>
+                <w:sz w:val="18"/>
+                <w:szCs w:val="18"/>
+              </w:rPr>
+              <w:t>Edit the end of the URL to include random characters</w:t>
+            </w:r>
+          </w:p>
+        </w:tc>
+        <w:tc>
+          <w:tcPr>
+            <w:tcW w:w="1710" w:type="dxa"/>
+          </w:tcPr>
+          <w:p>
+            <w:pPr>
+              <w:rPr>
+                <w:sz w:val="18"/>
+                <w:szCs w:val="18"/>
+              </w:rPr>
+            </w:pPr>
+            <w:r>
+              <w:rPr>
+                <w:sz w:val="18"/>
+                <w:szCs w:val="18"/>
+              </w:rPr>
+              <w:t>404 Error page is displayed</w:t>
+            </w:r>
+          </w:p>
+        </w:tc>
+        <w:tc>
+          <w:tcPr>
+            <w:tcW w:w="1800" w:type="dxa"/>
+          </w:tcPr>
+          <w:p>
+            <w:pPr>
+              <w:rPr>
+                <w:sz w:val="18"/>
+                <w:szCs w:val="18"/>
+              </w:rPr>
+            </w:pPr>
+          </w:p>
+        </w:tc>
+        <w:tc>
+          <w:tcPr>
+            <w:tcW w:w="1350" w:type="dxa"/>
+          </w:tcPr>
+          <w:p>
+            <w:pPr>
+              <w:rPr>
+                <w:sz w:val="18"/>
+                <w:szCs w:val="18"/>
+              </w:rPr>
+            </w:pPr>
+          </w:p>
+        </w:tc>
+        <w:tc>
+          <w:tcPr>
+            <w:tcW w:w="2250" w:type="dxa"/>
+          </w:tcPr>
+          <w:p>
+            <w:pPr>
+              <w:rPr>
+                <w:sz w:val="18"/>
+                <w:szCs w:val="18"/>
+              </w:rPr>
+            </w:pPr>
+          </w:p>
+        </w:tc>
+      </w:tr>
+      <w:tr>
+        <w:tc>
+          <w:tcPr>
+            <w:tcW w:w="670" w:type="dxa"/>
+          </w:tcPr>
+          <w:p>
+            <w:pPr>
+              <w:rPr>
+                <w:sz w:val="18"/>
+                <w:szCs w:val="18"/>
+              </w:rPr>
+            </w:pPr>
+            <w:r>
+              <w:rPr>
+                <w:sz w:val="18"/>
+                <w:szCs w:val="18"/>
+              </w:rPr>
+              <w:t>12</w:t>
+            </w:r>
+          </w:p>
+        </w:tc>
+        <w:tc>
+          <w:tcPr>
+            <w:tcW w:w="1688" w:type="dxa"/>
+          </w:tcPr>
+          <w:p>
+            <w:pPr>
+              <w:rPr>
+                <w:sz w:val="18"/>
+                <w:szCs w:val="18"/>
+              </w:rPr>
+            </w:pPr>
+            <w:r>
+              <w:rPr>
+                <w:sz w:val="18"/>
+                <w:szCs w:val="18"/>
+              </w:rPr>
+              <w:t>Click the return to “Platform” link</w:t>
+            </w:r>
+          </w:p>
+        </w:tc>
+        <w:tc>
+          <w:tcPr>
+            <w:tcW w:w="1710" w:type="dxa"/>
+          </w:tcPr>
+          <w:p>
+            <w:pPr>
+              <w:rPr>
+                <w:sz w:val="18"/>
+                <w:szCs w:val="18"/>
+              </w:rPr>
+            </w:pPr>
+            <w:r>
+              <w:rPr>
+                <w:sz w:val="18"/>
+                <w:szCs w:val="18"/>
+              </w:rPr>
+              <w:t>Login page is displayed</w:t>
+            </w:r>
+          </w:p>
+        </w:tc>
+        <w:tc>
+          <w:tcPr>
+            <w:tcW w:w="1800" w:type="dxa"/>
+          </w:tcPr>
+          <w:p>
+            <w:pPr>
+              <w:rPr>
+                <w:sz w:val="18"/>
+                <w:szCs w:val="18"/>
+              </w:rPr>
+            </w:pPr>
+          </w:p>
+        </w:tc>
+        <w:tc>
+          <w:tcPr>
+            <w:tcW w:w="1350" w:type="dxa"/>
+          </w:tcPr>
+          <w:p>
+            <w:pPr>
+              <w:rPr>
+                <w:sz w:val="18"/>
+                <w:szCs w:val="18"/>
+              </w:rPr>
+            </w:pPr>
+          </w:p>
+        </w:tc>
+        <w:tc>
+          <w:tcPr>
+            <w:tcW w:w="2250" w:type="dxa"/>
+          </w:tcPr>
+          <w:p>
+            <w:pPr>
+              <w:rPr>
+                <w:sz w:val="18"/>
+                <w:szCs w:val="18"/>
+              </w:rPr>
+            </w:pPr>
+          </w:p>
+        </w:tc>
+      </w:tr>
+    </w:tbl>
+    <w:p>
+      <w:pPr>
+        <w:rPr>
+          <w:b/>
+        </w:rPr>
+      </w:pPr>
+    </w:p>
+    <w:p>
+      <w:pPr>
+        <w:rPr>
+          <w:b/>
+          <w:sz w:val="40"/>
+          <w:szCs w:val="40"/>
+        </w:rPr>
+      </w:pPr>
+    </w:p>
+    <w:tbl>
+      <w:tblPr>
+        <w:tblStyle w:val="TableGrid"/>
+        <w:tblW w:w="9468" w:type="dxa"/>
+        <w:tblLook w:val="04A0" w:firstRow="1" w:lastRow="0" w:firstColumn="1" w:lastColumn="0" w:noHBand="0" w:noVBand="1"/>
+      </w:tblPr>
+      <w:tblGrid>
+        <w:gridCol w:w="9468"/>
+      </w:tblGrid>
+      <w:tr>
+        <w:tc>
+          <w:tcPr>
+            <w:tcW w:w="9468" w:type="dxa"/>
+          </w:tcPr>
+          <w:p>
+            <w:r>
+              <w:t xml:space="preserve">Comments: </w:t>
+            </w:r>
+            <w:r>
+              <w:t>This test case requires the user to run the “</w:t>
+            </w:r>
+            <w:proofErr w:type="spellStart"/>
+            <w:r>
+              <w:t>npm</w:t>
+            </w:r>
+            <w:proofErr w:type="spellEnd"/>
+            <w:r>
+              <w:t xml:space="preserve"> run dev” command in a terminal window to host the server. The user will navigate to “localhost:3000” and attempt to log in with a known valid </w:t>
+            </w:r>
+            <w:proofErr w:type="spellStart"/>
+            <w:r>
+              <w:t>empId</w:t>
+            </w:r>
+            <w:proofErr w:type="spellEnd"/>
+            <w:r>
+              <w:t xml:space="preserve"> “1007”. Once logged in, the user will have access to the home page.</w:t>
+            </w:r>
+            <w:r>
+              <w:t xml:space="preserve"> </w:t>
+            </w:r>
+            <w:r>
+              <w:t xml:space="preserve">On the home page, the user can alter the URL to view the </w:t>
+            </w:r>
+            <w:proofErr w:type="gramStart"/>
+            <w:r>
+              <w:t>404 error</w:t>
+            </w:r>
+            <w:proofErr w:type="gramEnd"/>
+            <w:r>
+              <w:t xml:space="preserve"> page. The return to “platform” link will take the logged in user back to the home page. After logging out, the user can alter the URL to view the </w:t>
+            </w:r>
+            <w:proofErr w:type="gramStart"/>
+            <w:r>
+              <w:t>404 error</w:t>
+            </w:r>
+            <w:proofErr w:type="gramEnd"/>
+            <w:r>
+              <w:t xml:space="preserve"> page again. Clicking the link this time will return the user back to the login screen.</w:t>
+            </w:r>
+          </w:p>
+          <w:p/>
+          <w:p/>
+        </w:tc>
+      </w:tr>
+    </w:tbl>
+    <w:p/>
+    <w:p>
       <w:pPr>
         <w:rPr>
           <w:rFonts w:eastAsiaTheme="majorEastAsia" w:cstheme="majorBidi"/>
@@ -10428,7 +14434,6 @@
           <w:szCs w:val="26"/>
         </w:rPr>
       </w:pPr>
-      <w:bookmarkStart w:id="31" w:name="_Toc32226136"/>
       <w:r>
         <w:br w:type="page"/>
       </w:r>
@@ -11093,6 +15098,9 @@
     </w:p>
     <w:p>
       <w:r>
+        <w:rPr>
+          <w:noProof/>
+        </w:rPr>
         <w:drawing>
           <wp:inline distT="0" distB="0" distL="0" distR="0" wp14:anchorId="3A976D90" wp14:editId="6C1B99CB">
             <wp:extent cx="5943600" cy="3176270"/>
@@ -11150,6 +15158,9 @@
     </w:p>
     <w:p>
       <w:r>
+        <w:rPr>
+          <w:noProof/>
+        </w:rPr>
         <w:drawing>
           <wp:inline distT="0" distB="0" distL="0" distR="0" wp14:anchorId="076778F8" wp14:editId="7ACF2051">
             <wp:extent cx="5943600" cy="3196590"/>
@@ -11200,17 +15211,14 @@
       </w:r>
       <w:proofErr w:type="spellEnd"/>
       <w:r>
-        <w:t xml:space="preserve"> (</w:t>
-      </w:r>
-      <w:r>
-        <w:t>validation failure</w:t>
-      </w:r>
-      <w:r>
-        <w:t>)</w:t>
+        <w:t xml:space="preserve"> (validation failure)</w:t>
       </w:r>
     </w:p>
     <w:p>
       <w:r>
+        <w:rPr>
+          <w:noProof/>
+        </w:rPr>
         <w:drawing>
           <wp:inline distT="0" distB="0" distL="0" distR="0" wp14:anchorId="4F337475" wp14:editId="7F7C48B3">
             <wp:extent cx="5943600" cy="3196590"/>
@@ -11257,6 +15265,9 @@
     </w:p>
     <w:p>
       <w:r>
+        <w:rPr>
+          <w:noProof/>
+        </w:rPr>
         <w:drawing>
           <wp:inline distT="0" distB="0" distL="0" distR="0" wp14:anchorId="374062FF" wp14:editId="1C926CED">
             <wp:extent cx="5943600" cy="3196590"/>
@@ -11323,6 +15334,9 @@
     </w:p>
     <w:p>
       <w:r>
+        <w:rPr>
+          <w:noProof/>
+        </w:rPr>
         <w:drawing>
           <wp:inline distT="0" distB="0" distL="0" distR="0" wp14:anchorId="73DBF197" wp14:editId="0AB9E5F8">
             <wp:extent cx="5943600" cy="3196590"/>
@@ -11380,6 +15394,9 @@
     </w:p>
     <w:p>
       <w:r>
+        <w:rPr>
+          <w:noProof/>
+        </w:rPr>
         <w:drawing>
           <wp:inline distT="0" distB="0" distL="0" distR="0" wp14:anchorId="436374A4" wp14:editId="021E2DE7">
             <wp:extent cx="5943600" cy="3196590"/>
@@ -11456,7 +15473,7 @@
 </file>
 
 <file path=word/endnotes.xml><?xml version="1.0" encoding="utf-8"?>
-<w:endnotes xmlns:wpc="http://schemas.microsoft.com/office/word/2010/wordprocessingCanvas" xmlns:cx="http://schemas.microsoft.com/office/drawing/2014/chartex" xmlns:cx1="http://schemas.microsoft.com/office/drawing/2015/9/8/chartex" xmlns:cx2="http://schemas.microsoft.com/office/drawing/2015/10/21/chartex" xmlns:cx3="http://schemas.microsoft.com/office/drawing/2016/5/9/chartex" xmlns:cx4="http://schemas.microsoft.com/office/drawing/2016/5/10/chartex" xmlns:cx5="http://schemas.microsoft.com/office/drawing/2016/5/11/chartex" xmlns:cx6="http://schemas.microsoft.com/office/drawing/2016/5/12/chartex" xmlns:cx7="http://schemas.microsoft.com/office/drawing/2016/5/13/chartex" xmlns:cx8="http://schemas.microsoft.com/office/drawing/2016/5/14/chartex" xmlns:mc="http://schemas.openxmlformats.org/markup-compatibility/2006" xmlns:aink="http://schemas.microsoft.com/office/drawing/2016/ink" xmlns:am3d="http://schemas.microsoft.com/office/drawing/2017/model3d" xmlns:o="urn:schemas-microsoft-com:office:office" xmlns:oel="http://schemas.microsoft.com/office/2019/extlst" xmlns:r="http://schemas.openxmlformats.org/officeDocument/2006/relationships" xmlns:m="http://schemas.openxmlformats.org/officeDocument/2006/math" xmlns:v="urn:schemas-microsoft-com:vml" xmlns:wp14="http://schemas.microsoft.com/office/word/2010/wordprocessingDrawing" xmlns:wp="http://schemas.openxmlformats.org/drawingml/2006/wordprocessingDrawing" xmlns:w10="urn:schemas-microsoft-com:office:word" xmlns:w="http://schemas.openxmlformats.org/wordprocessingml/2006/main" xmlns:w14="http://schemas.microsoft.com/office/word/2010/wordml" xmlns:w15="http://schemas.microsoft.com/office/word/2012/wordml" xmlns:w16cex="http://schemas.microsoft.com/office/word/2018/wordml/cex" xmlns:w16cid="http://schemas.microsoft.com/office/word/2016/wordml/cid" xmlns:w16="http://schemas.microsoft.com/office/word/2018/wordml" xmlns:w16sdtdh="http://schemas.microsoft.com/office/word/2020/wordml/sdtdatahash" xmlns:w16se="http://schemas.microsoft.com/office/word/2015/wordml/symex" xmlns:wpg="http://schemas.microsoft.com/office/word/2010/wordprocessingGroup" xmlns:wpi="http://schemas.microsoft.com/office/word/2010/wordprocessingInk" xmlns:wne="http://schemas.microsoft.com/office/word/2006/wordml" xmlns:wps="http://schemas.microsoft.com/office/word/2010/wordprocessingShape" mc:Ignorable="w14 w15 w16se w16cid w16 w16cex w16sdtdh wp14">
+<w:endnotes xmlns:wpc="http://schemas.microsoft.com/office/word/2010/wordprocessingCanvas" xmlns:cx="http://schemas.microsoft.com/office/drawing/2014/chartex" xmlns:cx1="http://schemas.microsoft.com/office/drawing/2015/9/8/chartex" xmlns:cx2="http://schemas.microsoft.com/office/drawing/2015/10/21/chartex" xmlns:cx3="http://schemas.microsoft.com/office/drawing/2016/5/9/chartex" xmlns:cx4="http://schemas.microsoft.com/office/drawing/2016/5/10/chartex" xmlns:cx5="http://schemas.microsoft.com/office/drawing/2016/5/11/chartex" xmlns:cx6="http://schemas.microsoft.com/office/drawing/2016/5/12/chartex" xmlns:cx7="http://schemas.microsoft.com/office/drawing/2016/5/13/chartex" xmlns:cx8="http://schemas.microsoft.com/office/drawing/2016/5/14/chartex" xmlns:mc="http://schemas.openxmlformats.org/markup-compatibility/2006" xmlns:aink="http://schemas.microsoft.com/office/drawing/2016/ink" xmlns:am3d="http://schemas.microsoft.com/office/drawing/2017/model3d" xmlns:o="urn:schemas-microsoft-com:office:office" xmlns:oel="http://schemas.microsoft.com/office/2019/extlst" xmlns:r="http://schemas.openxmlformats.org/officeDocument/2006/relationships" xmlns:m="http://schemas.openxmlformats.org/officeDocument/2006/math" xmlns:v="urn:schemas-microsoft-com:vml" xmlns:wp14="http://schemas.microsoft.com/office/word/2010/wordprocessingDrawing" xmlns:wp="http://schemas.openxmlformats.org/drawingml/2006/wordprocessingDrawing" xmlns:w10="urn:schemas-microsoft-com:office:word" xmlns:w="http://schemas.openxmlformats.org/wordprocessingml/2006/main" xmlns:w14="http://schemas.microsoft.com/office/word/2010/wordml" xmlns:w15="http://schemas.microsoft.com/office/word/2012/wordml" xmlns:w16cex="http://schemas.microsoft.com/office/word/2018/wordml/cex" xmlns:w16cid="http://schemas.microsoft.com/office/word/2016/wordml/cid" xmlns:w16="http://schemas.microsoft.com/office/word/2018/wordml" xmlns:w16du="http://schemas.microsoft.com/office/word/2023/wordml/word16du" xmlns:w16sdtdh="http://schemas.microsoft.com/office/word/2020/wordml/sdtdatahash" xmlns:w16se="http://schemas.microsoft.com/office/word/2015/wordml/symex" xmlns:wpg="http://schemas.microsoft.com/office/word/2010/wordprocessingGroup" xmlns:wpi="http://schemas.microsoft.com/office/word/2010/wordprocessingInk" xmlns:wne="http://schemas.microsoft.com/office/word/2006/wordml" xmlns:wps="http://schemas.microsoft.com/office/word/2010/wordprocessingShape" mc:Ignorable="w14 w15 w16se w16cid w16 w16cex w16sdtdh wp14">
   <w:endnote w:type="separator" w:id="-1">
     <w:p>
       <w:pPr>
@@ -11481,7 +15498,7 @@
 </file>
 
 <file path=word/footer1.xml><?xml version="1.0" encoding="utf-8"?>
-<w:ftr xmlns:wpc="http://schemas.microsoft.com/office/word/2010/wordprocessingCanvas" xmlns:cx="http://schemas.microsoft.com/office/drawing/2014/chartex" xmlns:cx1="http://schemas.microsoft.com/office/drawing/2015/9/8/chartex" xmlns:cx2="http://schemas.microsoft.com/office/drawing/2015/10/21/chartex" xmlns:cx3="http://schemas.microsoft.com/office/drawing/2016/5/9/chartex" xmlns:cx4="http://schemas.microsoft.com/office/drawing/2016/5/10/chartex" xmlns:cx5="http://schemas.microsoft.com/office/drawing/2016/5/11/chartex" xmlns:cx6="http://schemas.microsoft.com/office/drawing/2016/5/12/chartex" xmlns:cx7="http://schemas.microsoft.com/office/drawing/2016/5/13/chartex" xmlns:cx8="http://schemas.microsoft.com/office/drawing/2016/5/14/chartex" xmlns:mc="http://schemas.openxmlformats.org/markup-compatibility/2006" xmlns:aink="http://schemas.microsoft.com/office/drawing/2016/ink" xmlns:am3d="http://schemas.microsoft.com/office/drawing/2017/model3d" xmlns:o="urn:schemas-microsoft-com:office:office" xmlns:oel="http://schemas.microsoft.com/office/2019/extlst" xmlns:r="http://schemas.openxmlformats.org/officeDocument/2006/relationships" xmlns:m="http://schemas.openxmlformats.org/officeDocument/2006/math" xmlns:v="urn:schemas-microsoft-com:vml" xmlns:wp14="http://schemas.microsoft.com/office/word/2010/wordprocessingDrawing" xmlns:wp="http://schemas.openxmlformats.org/drawingml/2006/wordprocessingDrawing" xmlns:w10="urn:schemas-microsoft-com:office:word" xmlns:w="http://schemas.openxmlformats.org/wordprocessingml/2006/main" xmlns:w14="http://schemas.microsoft.com/office/word/2010/wordml" xmlns:w15="http://schemas.microsoft.com/office/word/2012/wordml" xmlns:w16cex="http://schemas.microsoft.com/office/word/2018/wordml/cex" xmlns:w16cid="http://schemas.microsoft.com/office/word/2016/wordml/cid" xmlns:w16="http://schemas.microsoft.com/office/word/2018/wordml" xmlns:w16sdtdh="http://schemas.microsoft.com/office/word/2020/wordml/sdtdatahash" xmlns:w16se="http://schemas.microsoft.com/office/word/2015/wordml/symex" xmlns:wpg="http://schemas.microsoft.com/office/word/2010/wordprocessingGroup" xmlns:wpi="http://schemas.microsoft.com/office/word/2010/wordprocessingInk" xmlns:wne="http://schemas.microsoft.com/office/word/2006/wordml" xmlns:wps="http://schemas.microsoft.com/office/word/2010/wordprocessingShape" mc:Ignorable="w14 w15 w16se w16cid w16 w16cex w16sdtdh wp14">
+<w:ftr xmlns:wpc="http://schemas.microsoft.com/office/word/2010/wordprocessingCanvas" xmlns:cx="http://schemas.microsoft.com/office/drawing/2014/chartex" xmlns:cx1="http://schemas.microsoft.com/office/drawing/2015/9/8/chartex" xmlns:cx2="http://schemas.microsoft.com/office/drawing/2015/10/21/chartex" xmlns:cx3="http://schemas.microsoft.com/office/drawing/2016/5/9/chartex" xmlns:cx4="http://schemas.microsoft.com/office/drawing/2016/5/10/chartex" xmlns:cx5="http://schemas.microsoft.com/office/drawing/2016/5/11/chartex" xmlns:cx6="http://schemas.microsoft.com/office/drawing/2016/5/12/chartex" xmlns:cx7="http://schemas.microsoft.com/office/drawing/2016/5/13/chartex" xmlns:cx8="http://schemas.microsoft.com/office/drawing/2016/5/14/chartex" xmlns:mc="http://schemas.openxmlformats.org/markup-compatibility/2006" xmlns:aink="http://schemas.microsoft.com/office/drawing/2016/ink" xmlns:am3d="http://schemas.microsoft.com/office/drawing/2017/model3d" xmlns:o="urn:schemas-microsoft-com:office:office" xmlns:oel="http://schemas.microsoft.com/office/2019/extlst" xmlns:r="http://schemas.openxmlformats.org/officeDocument/2006/relationships" xmlns:m="http://schemas.openxmlformats.org/officeDocument/2006/math" xmlns:v="urn:schemas-microsoft-com:vml" xmlns:wp14="http://schemas.microsoft.com/office/word/2010/wordprocessingDrawing" xmlns:wp="http://schemas.openxmlformats.org/drawingml/2006/wordprocessingDrawing" xmlns:w10="urn:schemas-microsoft-com:office:word" xmlns:w="http://schemas.openxmlformats.org/wordprocessingml/2006/main" xmlns:w14="http://schemas.microsoft.com/office/word/2010/wordml" xmlns:w15="http://schemas.microsoft.com/office/word/2012/wordml" xmlns:w16cex="http://schemas.microsoft.com/office/word/2018/wordml/cex" xmlns:w16cid="http://schemas.microsoft.com/office/word/2016/wordml/cid" xmlns:w16="http://schemas.microsoft.com/office/word/2018/wordml" xmlns:w16du="http://schemas.microsoft.com/office/word/2023/wordml/word16du" xmlns:w16sdtdh="http://schemas.microsoft.com/office/word/2020/wordml/sdtdatahash" xmlns:w16se="http://schemas.microsoft.com/office/word/2015/wordml/symex" xmlns:wpg="http://schemas.microsoft.com/office/word/2010/wordprocessingGroup" xmlns:wpi="http://schemas.microsoft.com/office/word/2010/wordprocessingInk" xmlns:wne="http://schemas.microsoft.com/office/word/2006/wordml" xmlns:wps="http://schemas.microsoft.com/office/word/2010/wordprocessingShape" mc:Ignorable="w14 w15 w16se w16cid w16 w16cex w16sdtdh wp14">
   <w:p>
     <w:pPr>
       <w:pStyle w:val="Footer"/>
@@ -11574,7 +15591,7 @@
 </file>
 
 <file path=word/footnotes.xml><?xml version="1.0" encoding="utf-8"?>
-<w:footnotes xmlns:wpc="http://schemas.microsoft.com/office/word/2010/wordprocessingCanvas" xmlns:cx="http://schemas.microsoft.com/office/drawing/2014/chartex" xmlns:cx1="http://schemas.microsoft.com/office/drawing/2015/9/8/chartex" xmlns:cx2="http://schemas.microsoft.com/office/drawing/2015/10/21/chartex" xmlns:cx3="http://schemas.microsoft.com/office/drawing/2016/5/9/chartex" xmlns:cx4="http://schemas.microsoft.com/office/drawing/2016/5/10/chartex" xmlns:cx5="http://schemas.microsoft.com/office/drawing/2016/5/11/chartex" xmlns:cx6="http://schemas.microsoft.com/office/drawing/2016/5/12/chartex" xmlns:cx7="http://schemas.microsoft.com/office/drawing/2016/5/13/chartex" xmlns:cx8="http://schemas.microsoft.com/office/drawing/2016/5/14/chartex" xmlns:mc="http://schemas.openxmlformats.org/markup-compatibility/2006" xmlns:aink="http://schemas.microsoft.com/office/drawing/2016/ink" xmlns:am3d="http://schemas.microsoft.com/office/drawing/2017/model3d" xmlns:o="urn:schemas-microsoft-com:office:office" xmlns:oel="http://schemas.microsoft.com/office/2019/extlst" xmlns:r="http://schemas.openxmlformats.org/officeDocument/2006/relationships" xmlns:m="http://schemas.openxmlformats.org/officeDocument/2006/math" xmlns:v="urn:schemas-microsoft-com:vml" xmlns:wp14="http://schemas.microsoft.com/office/word/2010/wordprocessingDrawing" xmlns:wp="http://schemas.openxmlformats.org/drawingml/2006/wordprocessingDrawing" xmlns:w10="urn:schemas-microsoft-com:office:word" xmlns:w="http://schemas.openxmlformats.org/wordprocessingml/2006/main" xmlns:w14="http://schemas.microsoft.com/office/word/2010/wordml" xmlns:w15="http://schemas.microsoft.com/office/word/2012/wordml" xmlns:w16cex="http://schemas.microsoft.com/office/word/2018/wordml/cex" xmlns:w16cid="http://schemas.microsoft.com/office/word/2016/wordml/cid" xmlns:w16="http://schemas.microsoft.com/office/word/2018/wordml" xmlns:w16sdtdh="http://schemas.microsoft.com/office/word/2020/wordml/sdtdatahash" xmlns:w16se="http://schemas.microsoft.com/office/word/2015/wordml/symex" xmlns:wpg="http://schemas.microsoft.com/office/word/2010/wordprocessingGroup" xmlns:wpi="http://schemas.microsoft.com/office/word/2010/wordprocessingInk" xmlns:wne="http://schemas.microsoft.com/office/word/2006/wordml" xmlns:wps="http://schemas.microsoft.com/office/word/2010/wordprocessingShape" mc:Ignorable="w14 w15 w16se w16cid w16 w16cex w16sdtdh wp14">
+<w:footnotes xmlns:wpc="http://schemas.microsoft.com/office/word/2010/wordprocessingCanvas" xmlns:cx="http://schemas.microsoft.com/office/drawing/2014/chartex" xmlns:cx1="http://schemas.microsoft.com/office/drawing/2015/9/8/chartex" xmlns:cx2="http://schemas.microsoft.com/office/drawing/2015/10/21/chartex" xmlns:cx3="http://schemas.microsoft.com/office/drawing/2016/5/9/chartex" xmlns:cx4="http://schemas.microsoft.com/office/drawing/2016/5/10/chartex" xmlns:cx5="http://schemas.microsoft.com/office/drawing/2016/5/11/chartex" xmlns:cx6="http://schemas.microsoft.com/office/drawing/2016/5/12/chartex" xmlns:cx7="http://schemas.microsoft.com/office/drawing/2016/5/13/chartex" xmlns:cx8="http://schemas.microsoft.com/office/drawing/2016/5/14/chartex" xmlns:mc="http://schemas.openxmlformats.org/markup-compatibility/2006" xmlns:aink="http://schemas.microsoft.com/office/drawing/2016/ink" xmlns:am3d="http://schemas.microsoft.com/office/drawing/2017/model3d" xmlns:o="urn:schemas-microsoft-com:office:office" xmlns:oel="http://schemas.microsoft.com/office/2019/extlst" xmlns:r="http://schemas.openxmlformats.org/officeDocument/2006/relationships" xmlns:m="http://schemas.openxmlformats.org/officeDocument/2006/math" xmlns:v="urn:schemas-microsoft-com:vml" xmlns:wp14="http://schemas.microsoft.com/office/word/2010/wordprocessingDrawing" xmlns:wp="http://schemas.openxmlformats.org/drawingml/2006/wordprocessingDrawing" xmlns:w10="urn:schemas-microsoft-com:office:word" xmlns:w="http://schemas.openxmlformats.org/wordprocessingml/2006/main" xmlns:w14="http://schemas.microsoft.com/office/word/2010/wordml" xmlns:w15="http://schemas.microsoft.com/office/word/2012/wordml" xmlns:w16cex="http://schemas.microsoft.com/office/word/2018/wordml/cex" xmlns:w16cid="http://schemas.microsoft.com/office/word/2016/wordml/cid" xmlns:w16="http://schemas.microsoft.com/office/word/2018/wordml" xmlns:w16du="http://schemas.microsoft.com/office/word/2023/wordml/word16du" xmlns:w16sdtdh="http://schemas.microsoft.com/office/word/2020/wordml/sdtdatahash" xmlns:w16se="http://schemas.microsoft.com/office/word/2015/wordml/symex" xmlns:wpg="http://schemas.microsoft.com/office/word/2010/wordprocessingGroup" xmlns:wpi="http://schemas.microsoft.com/office/word/2010/wordprocessingInk" xmlns:wne="http://schemas.microsoft.com/office/word/2006/wordml" xmlns:wps="http://schemas.microsoft.com/office/word/2010/wordprocessingShape" mc:Ignorable="w14 w15 w16se w16cid w16 w16cex w16sdtdh wp14">
   <w:footnote w:type="separator" w:id="-1">
     <w:p>
       <w:pPr>
@@ -11599,7 +15616,7 @@
 </file>
 
 <file path=word/header1.xml><?xml version="1.0" encoding="utf-8"?>
-<w:hdr xmlns:wpc="http://schemas.microsoft.com/office/word/2010/wordprocessingCanvas" xmlns:cx="http://schemas.microsoft.com/office/drawing/2014/chartex" xmlns:cx1="http://schemas.microsoft.com/office/drawing/2015/9/8/chartex" xmlns:cx2="http://schemas.microsoft.com/office/drawing/2015/10/21/chartex" xmlns:cx3="http://schemas.microsoft.com/office/drawing/2016/5/9/chartex" xmlns:cx4="http://schemas.microsoft.com/office/drawing/2016/5/10/chartex" xmlns:cx5="http://schemas.microsoft.com/office/drawing/2016/5/11/chartex" xmlns:cx6="http://schemas.microsoft.com/office/drawing/2016/5/12/chartex" xmlns:cx7="http://schemas.microsoft.com/office/drawing/2016/5/13/chartex" xmlns:cx8="http://schemas.microsoft.com/office/drawing/2016/5/14/chartex" xmlns:mc="http://schemas.openxmlformats.org/markup-compatibility/2006" xmlns:aink="http://schemas.microsoft.com/office/drawing/2016/ink" xmlns:am3d="http://schemas.microsoft.com/office/drawing/2017/model3d" xmlns:o="urn:schemas-microsoft-com:office:office" xmlns:oel="http://schemas.microsoft.com/office/2019/extlst" xmlns:r="http://schemas.openxmlformats.org/officeDocument/2006/relationships" xmlns:m="http://schemas.openxmlformats.org/officeDocument/2006/math" xmlns:v="urn:schemas-microsoft-com:vml" xmlns:wp14="http://schemas.microsoft.com/office/word/2010/wordprocessingDrawing" xmlns:wp="http://schemas.openxmlformats.org/drawingml/2006/wordprocessingDrawing" xmlns:w10="urn:schemas-microsoft-com:office:word" xmlns:w="http://schemas.openxmlformats.org/wordprocessingml/2006/main" xmlns:w14="http://schemas.microsoft.com/office/word/2010/wordml" xmlns:w15="http://schemas.microsoft.com/office/word/2012/wordml" xmlns:w16cex="http://schemas.microsoft.com/office/word/2018/wordml/cex" xmlns:w16cid="http://schemas.microsoft.com/office/word/2016/wordml/cid" xmlns:w16="http://schemas.microsoft.com/office/word/2018/wordml" xmlns:w16sdtdh="http://schemas.microsoft.com/office/word/2020/wordml/sdtdatahash" xmlns:w16se="http://schemas.microsoft.com/office/word/2015/wordml/symex" xmlns:wpg="http://schemas.microsoft.com/office/word/2010/wordprocessingGroup" xmlns:wpi="http://schemas.microsoft.com/office/word/2010/wordprocessingInk" xmlns:wne="http://schemas.microsoft.com/office/word/2006/wordml" xmlns:wps="http://schemas.microsoft.com/office/word/2010/wordprocessingShape" mc:Ignorable="w14 w15 w16se w16cid w16 w16cex w16sdtdh wp14">
+<w:hdr xmlns:wpc="http://schemas.microsoft.com/office/word/2010/wordprocessingCanvas" xmlns:cx="http://schemas.microsoft.com/office/drawing/2014/chartex" xmlns:cx1="http://schemas.microsoft.com/office/drawing/2015/9/8/chartex" xmlns:cx2="http://schemas.microsoft.com/office/drawing/2015/10/21/chartex" xmlns:cx3="http://schemas.microsoft.com/office/drawing/2016/5/9/chartex" xmlns:cx4="http://schemas.microsoft.com/office/drawing/2016/5/10/chartex" xmlns:cx5="http://schemas.microsoft.com/office/drawing/2016/5/11/chartex" xmlns:cx6="http://schemas.microsoft.com/office/drawing/2016/5/12/chartex" xmlns:cx7="http://schemas.microsoft.com/office/drawing/2016/5/13/chartex" xmlns:cx8="http://schemas.microsoft.com/office/drawing/2016/5/14/chartex" xmlns:mc="http://schemas.openxmlformats.org/markup-compatibility/2006" xmlns:aink="http://schemas.microsoft.com/office/drawing/2016/ink" xmlns:am3d="http://schemas.microsoft.com/office/drawing/2017/model3d" xmlns:o="urn:schemas-microsoft-com:office:office" xmlns:oel="http://schemas.microsoft.com/office/2019/extlst" xmlns:r="http://schemas.openxmlformats.org/officeDocument/2006/relationships" xmlns:m="http://schemas.openxmlformats.org/officeDocument/2006/math" xmlns:v="urn:schemas-microsoft-com:vml" xmlns:wp14="http://schemas.microsoft.com/office/word/2010/wordprocessingDrawing" xmlns:wp="http://schemas.openxmlformats.org/drawingml/2006/wordprocessingDrawing" xmlns:w10="urn:schemas-microsoft-com:office:word" xmlns:w="http://schemas.openxmlformats.org/wordprocessingml/2006/main" xmlns:w14="http://schemas.microsoft.com/office/word/2010/wordml" xmlns:w15="http://schemas.microsoft.com/office/word/2012/wordml" xmlns:w16cex="http://schemas.microsoft.com/office/word/2018/wordml/cex" xmlns:w16cid="http://schemas.microsoft.com/office/word/2016/wordml/cid" xmlns:w16="http://schemas.microsoft.com/office/word/2018/wordml" xmlns:w16du="http://schemas.microsoft.com/office/word/2023/wordml/word16du" xmlns:w16sdtdh="http://schemas.microsoft.com/office/word/2020/wordml/sdtdatahash" xmlns:w16se="http://schemas.microsoft.com/office/word/2015/wordml/symex" xmlns:wpg="http://schemas.microsoft.com/office/word/2010/wordprocessingGroup" xmlns:wpi="http://schemas.microsoft.com/office/word/2010/wordprocessingInk" xmlns:wne="http://schemas.microsoft.com/office/word/2006/wordml" xmlns:wps="http://schemas.microsoft.com/office/word/2010/wordprocessingShape" mc:Ignorable="w14 w15 w16se w16cid w16 w16cex w16sdtdh wp14">
   <w:p>
     <w:pPr>
       <w:pStyle w:val="Header"/>
@@ -11612,7 +15629,7 @@
 </file>
 
 <file path=word/numbering.xml><?xml version="1.0" encoding="utf-8"?>
-<w:numbering xmlns:wpc="http://schemas.microsoft.com/office/word/2010/wordprocessingCanvas" xmlns:cx="http://schemas.microsoft.com/office/drawing/2014/chartex" xmlns:cx1="http://schemas.microsoft.com/office/drawing/2015/9/8/chartex" xmlns:cx2="http://schemas.microsoft.com/office/drawing/2015/10/21/chartex" xmlns:cx3="http://schemas.microsoft.com/office/drawing/2016/5/9/chartex" xmlns:cx4="http://schemas.microsoft.com/office/drawing/2016/5/10/chartex" xmlns:cx5="http://schemas.microsoft.com/office/drawing/2016/5/11/chartex" xmlns:cx6="http://schemas.microsoft.com/office/drawing/2016/5/12/chartex" xmlns:cx7="http://schemas.microsoft.com/office/drawing/2016/5/13/chartex" xmlns:cx8="http://schemas.microsoft.com/office/drawing/2016/5/14/chartex" xmlns:mc="http://schemas.openxmlformats.org/markup-compatibility/2006" xmlns:aink="http://schemas.microsoft.com/office/drawing/2016/ink" xmlns:am3d="http://schemas.microsoft.com/office/drawing/2017/model3d" xmlns:o="urn:schemas-microsoft-com:office:office" xmlns:oel="http://schemas.microsoft.com/office/2019/extlst" xmlns:r="http://schemas.openxmlformats.org/officeDocument/2006/relationships" xmlns:m="http://schemas.openxmlformats.org/officeDocument/2006/math" xmlns:v="urn:schemas-microsoft-com:vml" xmlns:wp14="http://schemas.microsoft.com/office/word/2010/wordprocessingDrawing" xmlns:wp="http://schemas.openxmlformats.org/drawingml/2006/wordprocessingDrawing" xmlns:w10="urn:schemas-microsoft-com:office:word" xmlns:w="http://schemas.openxmlformats.org/wordprocessingml/2006/main" xmlns:w14="http://schemas.microsoft.com/office/word/2010/wordml" xmlns:w15="http://schemas.microsoft.com/office/word/2012/wordml" xmlns:w16cex="http://schemas.microsoft.com/office/word/2018/wordml/cex" xmlns:w16cid="http://schemas.microsoft.com/office/word/2016/wordml/cid" xmlns:w16="http://schemas.microsoft.com/office/word/2018/wordml" xmlns:w16sdtdh="http://schemas.microsoft.com/office/word/2020/wordml/sdtdatahash" xmlns:w16se="http://schemas.microsoft.com/office/word/2015/wordml/symex" xmlns:wpg="http://schemas.microsoft.com/office/word/2010/wordprocessingGroup" xmlns:wpi="http://schemas.microsoft.com/office/word/2010/wordprocessingInk" xmlns:wne="http://schemas.microsoft.com/office/word/2006/wordml" xmlns:wps="http://schemas.microsoft.com/office/word/2010/wordprocessingShape" mc:Ignorable="w14 w15 w16se w16cid w16 w16cex w16sdtdh wp14">
+<w:numbering xmlns:wpc="http://schemas.microsoft.com/office/word/2010/wordprocessingCanvas" xmlns:cx="http://schemas.microsoft.com/office/drawing/2014/chartex" xmlns:cx1="http://schemas.microsoft.com/office/drawing/2015/9/8/chartex" xmlns:cx2="http://schemas.microsoft.com/office/drawing/2015/10/21/chartex" xmlns:cx3="http://schemas.microsoft.com/office/drawing/2016/5/9/chartex" xmlns:cx4="http://schemas.microsoft.com/office/drawing/2016/5/10/chartex" xmlns:cx5="http://schemas.microsoft.com/office/drawing/2016/5/11/chartex" xmlns:cx6="http://schemas.microsoft.com/office/drawing/2016/5/12/chartex" xmlns:cx7="http://schemas.microsoft.com/office/drawing/2016/5/13/chartex" xmlns:cx8="http://schemas.microsoft.com/office/drawing/2016/5/14/chartex" xmlns:mc="http://schemas.openxmlformats.org/markup-compatibility/2006" xmlns:aink="http://schemas.microsoft.com/office/drawing/2016/ink" xmlns:am3d="http://schemas.microsoft.com/office/drawing/2017/model3d" xmlns:o="urn:schemas-microsoft-com:office:office" xmlns:oel="http://schemas.microsoft.com/office/2019/extlst" xmlns:r="http://schemas.openxmlformats.org/officeDocument/2006/relationships" xmlns:m="http://schemas.openxmlformats.org/officeDocument/2006/math" xmlns:v="urn:schemas-microsoft-com:vml" xmlns:wp14="http://schemas.microsoft.com/office/word/2010/wordprocessingDrawing" xmlns:wp="http://schemas.openxmlformats.org/drawingml/2006/wordprocessingDrawing" xmlns:w10="urn:schemas-microsoft-com:office:word" xmlns:w="http://schemas.openxmlformats.org/wordprocessingml/2006/main" xmlns:w14="http://schemas.microsoft.com/office/word/2010/wordml" xmlns:w15="http://schemas.microsoft.com/office/word/2012/wordml" xmlns:w16cex="http://schemas.microsoft.com/office/word/2018/wordml/cex" xmlns:w16cid="http://schemas.microsoft.com/office/word/2016/wordml/cid" xmlns:w16="http://schemas.microsoft.com/office/word/2018/wordml" xmlns:w16du="http://schemas.microsoft.com/office/word/2023/wordml/word16du" xmlns:w16sdtdh="http://schemas.microsoft.com/office/word/2020/wordml/sdtdatahash" xmlns:w16se="http://schemas.microsoft.com/office/word/2015/wordml/symex" xmlns:wpg="http://schemas.microsoft.com/office/word/2010/wordprocessingGroup" xmlns:wpi="http://schemas.microsoft.com/office/word/2010/wordprocessingInk" xmlns:wne="http://schemas.microsoft.com/office/word/2006/wordml" xmlns:wps="http://schemas.microsoft.com/office/word/2010/wordprocessingShape" mc:Ignorable="w14 w15 w16se w16cid w16 w16cex w16sdtdh wp14">
   <w:abstractNum w:abstractNumId="0" w15:restartNumberingAfterBreak="0">
     <w:nsid w:val="12E75764"/>
     <w:multiLevelType w:val="hybridMultilevel"/>

</xml_diff>